<commit_message>
updated documents and project
</commit_message>
<xml_diff>
--- a/design documents/Tijdlog.docx
+++ b/design documents/Tijdlog.docx
@@ -1,10 +1,10 @@
 
 <file path=word/document.xml><?xml version="1.0" encoding="utf-8"?>
-<w:document xmlns:wpc="http://schemas.microsoft.com/office/word/2010/wordprocessingCanvas" xmlns:cx="http://schemas.microsoft.com/office/drawing/2014/chartex" xmlns:cx1="http://schemas.microsoft.com/office/drawing/2015/9/8/chartex" xmlns:cx2="http://schemas.microsoft.com/office/drawing/2015/10/21/chartex" xmlns:cx3="http://schemas.microsoft.com/office/drawing/2016/5/9/chartex" xmlns:cx4="http://schemas.microsoft.com/office/drawing/2016/5/10/chartex" xmlns:cx5="http://schemas.microsoft.com/office/drawing/2016/5/11/chartex" xmlns:cx6="http://schemas.microsoft.com/office/drawing/2016/5/12/chartex" xmlns:cx7="http://schemas.microsoft.com/office/drawing/2016/5/13/chartex" xmlns:cx8="http://schemas.microsoft.com/office/drawing/2016/5/14/chartex" xmlns:mc="http://schemas.openxmlformats.org/markup-compatibility/2006" xmlns:aink="http://schemas.microsoft.com/office/drawing/2016/ink" xmlns:am3d="http://schemas.microsoft.com/office/drawing/2017/model3d" xmlns:o="urn:schemas-microsoft-com:office:office" xmlns:r="http://schemas.openxmlformats.org/officeDocument/2006/relationships" xmlns:m="http://schemas.openxmlformats.org/officeDocument/2006/math" xmlns:v="urn:schemas-microsoft-com:vml" xmlns:wp14="http://schemas.microsoft.com/office/word/2010/wordprocessingDrawing" xmlns:wp="http://schemas.openxmlformats.org/drawingml/2006/wordprocessingDrawing" xmlns:w10="urn:schemas-microsoft-com:office:word" xmlns:w="http://schemas.openxmlformats.org/wordprocessingml/2006/main" xmlns:w14="http://schemas.microsoft.com/office/word/2010/wordml" xmlns:w15="http://schemas.microsoft.com/office/word/2012/wordml" xmlns:w16cid="http://schemas.microsoft.com/office/word/2016/wordml/cid" xmlns:w16se="http://schemas.microsoft.com/office/word/2015/wordml/symex" xmlns:wpg="http://schemas.microsoft.com/office/word/2010/wordprocessingGroup" xmlns:wpi="http://schemas.microsoft.com/office/word/2010/wordprocessingInk" xmlns:wne="http://schemas.microsoft.com/office/word/2006/wordml" xmlns:wps="http://schemas.microsoft.com/office/word/2010/wordprocessingShape" mc:Ignorable="w14 w15 w16se w16cid wp14">
+<w:document xmlns:wpc="http://schemas.microsoft.com/office/word/2010/wordprocessingCanvas" xmlns:cx="http://schemas.microsoft.com/office/drawing/2014/chartex" xmlns:cx1="http://schemas.microsoft.com/office/drawing/2015/9/8/chartex" xmlns:cx2="http://schemas.microsoft.com/office/drawing/2015/10/21/chartex" xmlns:cx3="http://schemas.microsoft.com/office/drawing/2016/5/9/chartex" xmlns:cx4="http://schemas.microsoft.com/office/drawing/2016/5/10/chartex" xmlns:cx5="http://schemas.microsoft.com/office/drawing/2016/5/11/chartex" xmlns:cx6="http://schemas.microsoft.com/office/drawing/2016/5/12/chartex" xmlns:cx7="http://schemas.microsoft.com/office/drawing/2016/5/13/chartex" xmlns:cx8="http://schemas.microsoft.com/office/drawing/2016/5/14/chartex" xmlns:mc="http://schemas.openxmlformats.org/markup-compatibility/2006" xmlns:aink="http://schemas.microsoft.com/office/drawing/2016/ink" xmlns:am3d="http://schemas.microsoft.com/office/drawing/2017/model3d" xmlns:o="urn:schemas-microsoft-com:office:office" xmlns:oel="http://schemas.microsoft.com/office/2019/extlst" xmlns:r="http://schemas.openxmlformats.org/officeDocument/2006/relationships" xmlns:m="http://schemas.openxmlformats.org/officeDocument/2006/math" xmlns:v="urn:schemas-microsoft-com:vml" xmlns:wp14="http://schemas.microsoft.com/office/word/2010/wordprocessingDrawing" xmlns:wp="http://schemas.openxmlformats.org/drawingml/2006/wordprocessingDrawing" xmlns:w10="urn:schemas-microsoft-com:office:word" xmlns:w="http://schemas.openxmlformats.org/wordprocessingml/2006/main" xmlns:w14="http://schemas.microsoft.com/office/word/2010/wordml" xmlns:w15="http://schemas.microsoft.com/office/word/2012/wordml" xmlns:w16cex="http://schemas.microsoft.com/office/word/2018/wordml/cex" xmlns:w16cid="http://schemas.microsoft.com/office/word/2016/wordml/cid" xmlns:w16="http://schemas.microsoft.com/office/word/2018/wordml" xmlns:w16sdtdh="http://schemas.microsoft.com/office/word/2020/wordml/sdtdatahash" xmlns:w16se="http://schemas.microsoft.com/office/word/2015/wordml/symex" xmlns:wpg="http://schemas.microsoft.com/office/word/2010/wordprocessingGroup" xmlns:wpi="http://schemas.microsoft.com/office/word/2010/wordprocessingInk" xmlns:wne="http://schemas.microsoft.com/office/word/2006/wordml" xmlns:wps="http://schemas.microsoft.com/office/word/2010/wordprocessingShape" mc:Ignorable="w14 w15 w16se w16cid w16 w16cex w16sdtdh wp14">
   <w:body>
     <w:tbl>
       <w:tblPr>
-        <w:tblStyle w:val="Tabelraster"/>
+        <w:tblStyle w:val="TableGrid"/>
         <w:tblW w:w="0" w:type="auto"/>
         <w:tblLook w:val="04A0" w:firstRow="1" w:lastRow="0" w:firstColumn="1" w:lastColumn="0" w:noHBand="0" w:noVBand="1"/>
       </w:tblPr>
@@ -24,7 +24,7 @@
           </w:tcPr>
           <w:p>
             <w:pPr>
-              <w:pStyle w:val="Geenafstand"/>
+              <w:pStyle w:val="NoSpacing"/>
               <w:jc w:val="right"/>
               <w:rPr>
                 <w:b/>
@@ -46,7 +46,7 @@
           </w:tcPr>
           <w:p>
             <w:pPr>
-              <w:pStyle w:val="Geenafstand"/>
+              <w:pStyle w:val="NoSpacing"/>
               <w:rPr>
                 <w:sz w:val="24"/>
               </w:rPr>
@@ -91,7 +91,7 @@
           </w:tcPr>
           <w:p>
             <w:pPr>
-              <w:pStyle w:val="Geenafstand"/>
+              <w:pStyle w:val="NoSpacing"/>
               <w:rPr>
                 <w:sz w:val="24"/>
               </w:rPr>
@@ -138,7 +138,7 @@
           </w:tcPr>
           <w:p>
             <w:pPr>
-              <w:pStyle w:val="Geenafstand"/>
+              <w:pStyle w:val="NoSpacing"/>
               <w:rPr>
                 <w:b/>
                 <w:sz w:val="24"/>
@@ -160,7 +160,7 @@
           </w:tcPr>
           <w:p>
             <w:pPr>
-              <w:pStyle w:val="Geenafstand"/>
+              <w:pStyle w:val="NoSpacing"/>
               <w:rPr>
                 <w:b/>
                 <w:sz w:val="24"/>
@@ -182,7 +182,7 @@
           </w:tcPr>
           <w:p>
             <w:pPr>
-              <w:pStyle w:val="Geenafstand"/>
+              <w:pStyle w:val="NoSpacing"/>
               <w:rPr>
                 <w:b/>
                 <w:sz w:val="24"/>
@@ -204,7 +204,7 @@
           </w:tcPr>
           <w:p>
             <w:pPr>
-              <w:pStyle w:val="Geenafstand"/>
+              <w:pStyle w:val="NoSpacing"/>
               <w:rPr>
                 <w:b/>
                 <w:sz w:val="24"/>
@@ -226,7 +226,7 @@
           </w:tcPr>
           <w:p>
             <w:pPr>
-              <w:pStyle w:val="Geenafstand"/>
+              <w:pStyle w:val="NoSpacing"/>
               <w:rPr>
                 <w:b/>
                 <w:sz w:val="24"/>
@@ -249,7 +249,7 @@
           </w:tcPr>
           <w:p>
             <w:pPr>
-              <w:pStyle w:val="Geenafstand"/>
+              <w:pStyle w:val="NoSpacing"/>
               <w:rPr>
                 <w:sz w:val="24"/>
               </w:rPr>
@@ -286,30 +286,16 @@
           </w:tcPr>
           <w:p>
             <w:pPr>
-              <w:pStyle w:val="Geenafstand"/>
-              <w:rPr>
-                <w:sz w:val="24"/>
-              </w:rPr>
-            </w:pPr>
-            <w:r>
-              <w:rPr>
-                <w:sz w:val="24"/>
-              </w:rPr>
-              <w:t xml:space="preserve">Screen klasse experiment, input buffer onderzoek, visuele klassen </w:t>
-            </w:r>
-            <w:proofErr w:type="spellStart"/>
-            <w:r>
-              <w:rPr>
-                <w:sz w:val="24"/>
-              </w:rPr>
-              <w:t>inheritance</w:t>
-            </w:r>
-            <w:proofErr w:type="spellEnd"/>
-            <w:r>
-              <w:rPr>
-                <w:sz w:val="24"/>
-              </w:rPr>
-              <w:t xml:space="preserve"> tree begin</w:t>
+              <w:pStyle w:val="NoSpacing"/>
+              <w:rPr>
+                <w:sz w:val="24"/>
+              </w:rPr>
+            </w:pPr>
+            <w:r>
+              <w:rPr>
+                <w:sz w:val="24"/>
+              </w:rPr>
+              <w:t>Screen klasse experiment, input buffer onderzoek, visuele klassen inheritance tree begin</w:t>
             </w:r>
             <w:r>
               <w:rPr>
@@ -325,7 +311,7 @@
           </w:tcPr>
           <w:p>
             <w:pPr>
-              <w:pStyle w:val="Geenafstand"/>
+              <w:pStyle w:val="NoSpacing"/>
               <w:rPr>
                 <w:sz w:val="24"/>
               </w:rPr>
@@ -344,7 +330,7 @@
           </w:tcPr>
           <w:p>
             <w:pPr>
-              <w:pStyle w:val="Geenafstand"/>
+              <w:pStyle w:val="NoSpacing"/>
               <w:rPr>
                 <w:sz w:val="24"/>
               </w:rPr>
@@ -355,8 +341,6 @@
               </w:rPr>
               <w:t>19:43</w:t>
             </w:r>
-            <w:bookmarkStart w:id="0" w:name="_GoBack"/>
-            <w:bookmarkEnd w:id="0"/>
           </w:p>
         </w:tc>
         <w:tc>
@@ -365,7 +349,7 @@
           </w:tcPr>
           <w:p>
             <w:pPr>
-              <w:pStyle w:val="Geenafstand"/>
+              <w:pStyle w:val="NoSpacing"/>
               <w:rPr>
                 <w:sz w:val="24"/>
               </w:rPr>
@@ -386,7 +370,7 @@
           </w:tcPr>
           <w:p>
             <w:pPr>
-              <w:pStyle w:val="Geenafstand"/>
+              <w:pStyle w:val="NoSpacing"/>
               <w:rPr>
                 <w:sz w:val="24"/>
               </w:rPr>
@@ -405,7 +389,7 @@
           </w:tcPr>
           <w:p>
             <w:pPr>
-              <w:pStyle w:val="Geenafstand"/>
+              <w:pStyle w:val="NoSpacing"/>
               <w:rPr>
                 <w:sz w:val="24"/>
               </w:rPr>
@@ -424,7 +408,7 @@
           </w:tcPr>
           <w:p>
             <w:pPr>
-              <w:pStyle w:val="Geenafstand"/>
+              <w:pStyle w:val="NoSpacing"/>
               <w:rPr>
                 <w:sz w:val="24"/>
               </w:rPr>
@@ -443,7 +427,7 @@
           </w:tcPr>
           <w:p>
             <w:pPr>
-              <w:pStyle w:val="Geenafstand"/>
+              <w:pStyle w:val="NoSpacing"/>
               <w:rPr>
                 <w:sz w:val="24"/>
               </w:rPr>
@@ -462,7 +446,7 @@
           </w:tcPr>
           <w:p>
             <w:pPr>
-              <w:pStyle w:val="Geenafstand"/>
+              <w:pStyle w:val="NoSpacing"/>
               <w:rPr>
                 <w:sz w:val="24"/>
               </w:rPr>
@@ -483,7 +467,7 @@
           </w:tcPr>
           <w:p>
             <w:pPr>
-              <w:pStyle w:val="Geenafstand"/>
+              <w:pStyle w:val="NoSpacing"/>
               <w:rPr>
                 <w:sz w:val="24"/>
               </w:rPr>
@@ -502,40 +486,26 @@
           </w:tcPr>
           <w:p>
             <w:pPr>
-              <w:pStyle w:val="Geenafstand"/>
-              <w:rPr>
-                <w:sz w:val="24"/>
-              </w:rPr>
-            </w:pPr>
-            <w:r>
-              <w:rPr>
-                <w:sz w:val="24"/>
-              </w:rPr>
-              <w:t xml:space="preserve">Tekst </w:t>
-            </w:r>
-            <w:proofErr w:type="spellStart"/>
-            <w:r>
-              <w:rPr>
-                <w:sz w:val="24"/>
-              </w:rPr>
-              <w:t>wrapping</w:t>
-            </w:r>
-            <w:proofErr w:type="spellEnd"/>
-            <w:r>
-              <w:rPr>
-                <w:sz w:val="24"/>
-              </w:rPr>
-              <w:t xml:space="preserve"> onderzoek.</w:t>
-            </w:r>
-          </w:p>
-        </w:tc>
-        <w:tc>
-          <w:tcPr>
-            <w:tcW w:w="928" w:type="dxa"/>
-          </w:tcPr>
-          <w:p>
-            <w:pPr>
-              <w:pStyle w:val="Geenafstand"/>
+              <w:pStyle w:val="NoSpacing"/>
+              <w:rPr>
+                <w:sz w:val="24"/>
+              </w:rPr>
+            </w:pPr>
+            <w:r>
+              <w:rPr>
+                <w:sz w:val="24"/>
+              </w:rPr>
+              <w:t>Tekst wrapping onderzoek.</w:t>
+            </w:r>
+          </w:p>
+        </w:tc>
+        <w:tc>
+          <w:tcPr>
+            <w:tcW w:w="928" w:type="dxa"/>
+          </w:tcPr>
+          <w:p>
+            <w:pPr>
+              <w:pStyle w:val="NoSpacing"/>
               <w:rPr>
                 <w:sz w:val="24"/>
               </w:rPr>
@@ -554,7 +524,7 @@
           </w:tcPr>
           <w:p>
             <w:pPr>
-              <w:pStyle w:val="Geenafstand"/>
+              <w:pStyle w:val="NoSpacing"/>
               <w:rPr>
                 <w:sz w:val="24"/>
               </w:rPr>
@@ -573,7 +543,7 @@
           </w:tcPr>
           <w:p>
             <w:pPr>
-              <w:pStyle w:val="Geenafstand"/>
+              <w:pStyle w:val="NoSpacing"/>
               <w:rPr>
                 <w:sz w:val="24"/>
               </w:rPr>
@@ -594,7 +564,7 @@
           </w:tcPr>
           <w:p>
             <w:pPr>
-              <w:pStyle w:val="Geenafstand"/>
+              <w:pStyle w:val="NoSpacing"/>
               <w:rPr>
                 <w:sz w:val="24"/>
               </w:rPr>
@@ -613,20 +583,20 @@
           </w:tcPr>
           <w:p>
             <w:pPr>
-              <w:pStyle w:val="Geenafstand"/>
-              <w:rPr>
-                <w:sz w:val="24"/>
-              </w:rPr>
-            </w:pPr>
-          </w:p>
-        </w:tc>
-        <w:tc>
-          <w:tcPr>
-            <w:tcW w:w="928" w:type="dxa"/>
-          </w:tcPr>
-          <w:p>
-            <w:pPr>
-              <w:pStyle w:val="Geenafstand"/>
+              <w:pStyle w:val="NoSpacing"/>
+              <w:rPr>
+                <w:sz w:val="24"/>
+              </w:rPr>
+            </w:pPr>
+          </w:p>
+        </w:tc>
+        <w:tc>
+          <w:tcPr>
+            <w:tcW w:w="928" w:type="dxa"/>
+          </w:tcPr>
+          <w:p>
+            <w:pPr>
+              <w:pStyle w:val="NoSpacing"/>
               <w:rPr>
                 <w:sz w:val="24"/>
               </w:rPr>
@@ -645,7 +615,7 @@
           </w:tcPr>
           <w:p>
             <w:pPr>
-              <w:pStyle w:val="Geenafstand"/>
+              <w:pStyle w:val="NoSpacing"/>
               <w:rPr>
                 <w:sz w:val="24"/>
               </w:rPr>
@@ -664,7 +634,7 @@
           </w:tcPr>
           <w:p>
             <w:pPr>
-              <w:pStyle w:val="Geenafstand"/>
+              <w:pStyle w:val="NoSpacing"/>
               <w:rPr>
                 <w:sz w:val="24"/>
               </w:rPr>
@@ -685,7 +655,7 @@
           </w:tcPr>
           <w:p>
             <w:pPr>
-              <w:pStyle w:val="Geenafstand"/>
+              <w:pStyle w:val="NoSpacing"/>
               <w:rPr>
                 <w:sz w:val="24"/>
               </w:rPr>
@@ -704,34 +674,26 @@
           </w:tcPr>
           <w:p>
             <w:pPr>
-              <w:pStyle w:val="Geenafstand"/>
-              <w:rPr>
-                <w:sz w:val="24"/>
-              </w:rPr>
-            </w:pPr>
-            <w:r>
-              <w:rPr>
-                <w:sz w:val="24"/>
-              </w:rPr>
-              <w:t xml:space="preserve">Input </w:t>
-            </w:r>
-            <w:proofErr w:type="spellStart"/>
-            <w:r>
-              <w:rPr>
-                <w:sz w:val="24"/>
-              </w:rPr>
-              <w:t>experimentatie</w:t>
-            </w:r>
-            <w:proofErr w:type="spellEnd"/>
-          </w:p>
-        </w:tc>
-        <w:tc>
-          <w:tcPr>
-            <w:tcW w:w="928" w:type="dxa"/>
-          </w:tcPr>
-          <w:p>
-            <w:pPr>
-              <w:pStyle w:val="Geenafstand"/>
+              <w:pStyle w:val="NoSpacing"/>
+              <w:rPr>
+                <w:sz w:val="24"/>
+              </w:rPr>
+            </w:pPr>
+            <w:r>
+              <w:rPr>
+                <w:sz w:val="24"/>
+              </w:rPr>
+              <w:t>Input experimentatie</w:t>
+            </w:r>
+          </w:p>
+        </w:tc>
+        <w:tc>
+          <w:tcPr>
+            <w:tcW w:w="928" w:type="dxa"/>
+          </w:tcPr>
+          <w:p>
+            <w:pPr>
+              <w:pStyle w:val="NoSpacing"/>
               <w:rPr>
                 <w:sz w:val="24"/>
               </w:rPr>
@@ -750,7 +712,7 @@
           </w:tcPr>
           <w:p>
             <w:pPr>
-              <w:pStyle w:val="Geenafstand"/>
+              <w:pStyle w:val="NoSpacing"/>
               <w:rPr>
                 <w:sz w:val="24"/>
               </w:rPr>
@@ -769,7 +731,7 @@
           </w:tcPr>
           <w:p>
             <w:pPr>
-              <w:pStyle w:val="Geenafstand"/>
+              <w:pStyle w:val="NoSpacing"/>
               <w:rPr>
                 <w:sz w:val="24"/>
               </w:rPr>
@@ -790,7 +752,7 @@
           </w:tcPr>
           <w:p>
             <w:pPr>
-              <w:pStyle w:val="Geenafstand"/>
+              <w:pStyle w:val="NoSpacing"/>
               <w:rPr>
                 <w:sz w:val="24"/>
               </w:rPr>
@@ -809,7 +771,7 @@
           </w:tcPr>
           <w:p>
             <w:pPr>
-              <w:pStyle w:val="Geenafstand"/>
+              <w:pStyle w:val="NoSpacing"/>
               <w:rPr>
                 <w:sz w:val="24"/>
               </w:rPr>
@@ -828,7 +790,7 @@
           </w:tcPr>
           <w:p>
             <w:pPr>
-              <w:pStyle w:val="Geenafstand"/>
+              <w:pStyle w:val="NoSpacing"/>
               <w:rPr>
                 <w:sz w:val="24"/>
               </w:rPr>
@@ -847,7 +809,7 @@
           </w:tcPr>
           <w:p>
             <w:pPr>
-              <w:pStyle w:val="Geenafstand"/>
+              <w:pStyle w:val="NoSpacing"/>
               <w:rPr>
                 <w:sz w:val="24"/>
               </w:rPr>
@@ -866,7 +828,7 @@
           </w:tcPr>
           <w:p>
             <w:pPr>
-              <w:pStyle w:val="Geenafstand"/>
+              <w:pStyle w:val="NoSpacing"/>
               <w:rPr>
                 <w:sz w:val="24"/>
               </w:rPr>
@@ -887,7 +849,7 @@
           </w:tcPr>
           <w:p>
             <w:pPr>
-              <w:pStyle w:val="Geenafstand"/>
+              <w:pStyle w:val="NoSpacing"/>
               <w:rPr>
                 <w:sz w:val="24"/>
               </w:rPr>
@@ -906,40 +868,26 @@
           </w:tcPr>
           <w:p>
             <w:pPr>
-              <w:pStyle w:val="Geenafstand"/>
-              <w:rPr>
-                <w:sz w:val="24"/>
-              </w:rPr>
-            </w:pPr>
-            <w:r>
-              <w:rPr>
-                <w:sz w:val="24"/>
-              </w:rPr>
-              <w:t xml:space="preserve">Aan </w:t>
-            </w:r>
-            <w:proofErr w:type="spellStart"/>
-            <w:r>
-              <w:rPr>
-                <w:sz w:val="24"/>
-              </w:rPr>
-              <w:t>drawables</w:t>
-            </w:r>
-            <w:proofErr w:type="spellEnd"/>
-            <w:r>
-              <w:rPr>
-                <w:sz w:val="24"/>
-              </w:rPr>
-              <w:t xml:space="preserve"> gewerkt</w:t>
-            </w:r>
-          </w:p>
-        </w:tc>
-        <w:tc>
-          <w:tcPr>
-            <w:tcW w:w="928" w:type="dxa"/>
-          </w:tcPr>
-          <w:p>
-            <w:pPr>
-              <w:pStyle w:val="Geenafstand"/>
+              <w:pStyle w:val="NoSpacing"/>
+              <w:rPr>
+                <w:sz w:val="24"/>
+              </w:rPr>
+            </w:pPr>
+            <w:r>
+              <w:rPr>
+                <w:sz w:val="24"/>
+              </w:rPr>
+              <w:t>Aan drawables gewerkt</w:t>
+            </w:r>
+          </w:p>
+        </w:tc>
+        <w:tc>
+          <w:tcPr>
+            <w:tcW w:w="928" w:type="dxa"/>
+          </w:tcPr>
+          <w:p>
+            <w:pPr>
+              <w:pStyle w:val="NoSpacing"/>
               <w:rPr>
                 <w:sz w:val="24"/>
               </w:rPr>
@@ -958,7 +906,7 @@
           </w:tcPr>
           <w:p>
             <w:pPr>
-              <w:pStyle w:val="Geenafstand"/>
+              <w:pStyle w:val="NoSpacing"/>
               <w:rPr>
                 <w:sz w:val="24"/>
               </w:rPr>
@@ -977,7 +925,7 @@
           </w:tcPr>
           <w:p>
             <w:pPr>
-              <w:pStyle w:val="Geenafstand"/>
+              <w:pStyle w:val="NoSpacing"/>
               <w:rPr>
                 <w:sz w:val="24"/>
               </w:rPr>
@@ -998,7 +946,7 @@
           </w:tcPr>
           <w:p>
             <w:pPr>
-              <w:pStyle w:val="Geenafstand"/>
+              <w:pStyle w:val="NoSpacing"/>
               <w:rPr>
                 <w:sz w:val="24"/>
               </w:rPr>
@@ -1017,34 +965,26 @@
           </w:tcPr>
           <w:p>
             <w:pPr>
-              <w:pStyle w:val="Geenafstand"/>
-              <w:rPr>
-                <w:sz w:val="24"/>
-              </w:rPr>
-            </w:pPr>
-            <w:r>
-              <w:rPr>
-                <w:sz w:val="24"/>
-              </w:rPr>
-              <w:t xml:space="preserve">Audio en </w:t>
-            </w:r>
-            <w:proofErr w:type="spellStart"/>
-            <w:r>
-              <w:rPr>
-                <w:sz w:val="24"/>
-              </w:rPr>
-              <w:t>OnDrawableUpdate</w:t>
-            </w:r>
-            <w:proofErr w:type="spellEnd"/>
-          </w:p>
-        </w:tc>
-        <w:tc>
-          <w:tcPr>
-            <w:tcW w:w="928" w:type="dxa"/>
-          </w:tcPr>
-          <w:p>
-            <w:pPr>
-              <w:pStyle w:val="Geenafstand"/>
+              <w:pStyle w:val="NoSpacing"/>
+              <w:rPr>
+                <w:sz w:val="24"/>
+              </w:rPr>
+            </w:pPr>
+            <w:r>
+              <w:rPr>
+                <w:sz w:val="24"/>
+              </w:rPr>
+              <w:t>Audio en OnDrawableUpdate</w:t>
+            </w:r>
+          </w:p>
+        </w:tc>
+        <w:tc>
+          <w:tcPr>
+            <w:tcW w:w="928" w:type="dxa"/>
+          </w:tcPr>
+          <w:p>
+            <w:pPr>
+              <w:pStyle w:val="NoSpacing"/>
               <w:rPr>
                 <w:sz w:val="24"/>
               </w:rPr>
@@ -1063,7 +1003,7 @@
           </w:tcPr>
           <w:p>
             <w:pPr>
-              <w:pStyle w:val="Geenafstand"/>
+              <w:pStyle w:val="NoSpacing"/>
               <w:rPr>
                 <w:sz w:val="24"/>
               </w:rPr>
@@ -1082,7 +1022,7 @@
           </w:tcPr>
           <w:p>
             <w:pPr>
-              <w:pStyle w:val="Geenafstand"/>
+              <w:pStyle w:val="NoSpacing"/>
               <w:rPr>
                 <w:sz w:val="24"/>
               </w:rPr>
@@ -1104,7 +1044,7 @@
           </w:tcPr>
           <w:p>
             <w:pPr>
-              <w:pStyle w:val="Geenafstand"/>
+              <w:pStyle w:val="NoSpacing"/>
               <w:rPr>
                 <w:sz w:val="24"/>
               </w:rPr>
@@ -1123,34 +1063,26 @@
           </w:tcPr>
           <w:p>
             <w:pPr>
-              <w:pStyle w:val="Geenafstand"/>
-              <w:rPr>
-                <w:sz w:val="24"/>
-              </w:rPr>
-            </w:pPr>
-            <w:r>
-              <w:rPr>
-                <w:sz w:val="24"/>
-              </w:rPr>
-              <w:t xml:space="preserve">Wegwerken van </w:t>
-            </w:r>
-            <w:proofErr w:type="spellStart"/>
-            <w:r>
-              <w:rPr>
-                <w:sz w:val="24"/>
-              </w:rPr>
-              <w:t>Layer</w:t>
-            </w:r>
-            <w:proofErr w:type="spellEnd"/>
-          </w:p>
-        </w:tc>
-        <w:tc>
-          <w:tcPr>
-            <w:tcW w:w="928" w:type="dxa"/>
-          </w:tcPr>
-          <w:p>
-            <w:pPr>
-              <w:pStyle w:val="Geenafstand"/>
+              <w:pStyle w:val="NoSpacing"/>
+              <w:rPr>
+                <w:sz w:val="24"/>
+              </w:rPr>
+            </w:pPr>
+            <w:r>
+              <w:rPr>
+                <w:sz w:val="24"/>
+              </w:rPr>
+              <w:t>Wegwerken van Layer</w:t>
+            </w:r>
+          </w:p>
+        </w:tc>
+        <w:tc>
+          <w:tcPr>
+            <w:tcW w:w="928" w:type="dxa"/>
+          </w:tcPr>
+          <w:p>
+            <w:pPr>
+              <w:pStyle w:val="NoSpacing"/>
               <w:rPr>
                 <w:sz w:val="24"/>
               </w:rPr>
@@ -1169,7 +1101,7 @@
           </w:tcPr>
           <w:p>
             <w:pPr>
-              <w:pStyle w:val="Geenafstand"/>
+              <w:pStyle w:val="NoSpacing"/>
               <w:rPr>
                 <w:sz w:val="24"/>
               </w:rPr>
@@ -1188,7 +1120,7 @@
           </w:tcPr>
           <w:p>
             <w:pPr>
-              <w:pStyle w:val="Geenafstand"/>
+              <w:pStyle w:val="NoSpacing"/>
               <w:rPr>
                 <w:sz w:val="24"/>
               </w:rPr>
@@ -1210,7 +1142,7 @@
           </w:tcPr>
           <w:p>
             <w:pPr>
-              <w:pStyle w:val="Geenafstand"/>
+              <w:pStyle w:val="NoSpacing"/>
               <w:rPr>
                 <w:sz w:val="24"/>
               </w:rPr>
@@ -1223,34 +1155,26 @@
           </w:tcPr>
           <w:p>
             <w:pPr>
-              <w:pStyle w:val="Geenafstand"/>
-              <w:rPr>
-                <w:sz w:val="24"/>
-              </w:rPr>
-            </w:pPr>
-            <w:r>
-              <w:rPr>
-                <w:sz w:val="24"/>
-              </w:rPr>
-              <w:t xml:space="preserve">Gebruik maken van </w:t>
-            </w:r>
-            <w:proofErr w:type="spellStart"/>
-            <w:r>
-              <w:rPr>
-                <w:sz w:val="24"/>
-              </w:rPr>
-              <w:t>TreeSet</w:t>
-            </w:r>
-            <w:proofErr w:type="spellEnd"/>
-          </w:p>
-        </w:tc>
-        <w:tc>
-          <w:tcPr>
-            <w:tcW w:w="928" w:type="dxa"/>
-          </w:tcPr>
-          <w:p>
-            <w:pPr>
-              <w:pStyle w:val="Geenafstand"/>
+              <w:pStyle w:val="NoSpacing"/>
+              <w:rPr>
+                <w:sz w:val="24"/>
+              </w:rPr>
+            </w:pPr>
+            <w:r>
+              <w:rPr>
+                <w:sz w:val="24"/>
+              </w:rPr>
+              <w:t>Gebruik maken van TreeSet</w:t>
+            </w:r>
+          </w:p>
+        </w:tc>
+        <w:tc>
+          <w:tcPr>
+            <w:tcW w:w="928" w:type="dxa"/>
+          </w:tcPr>
+          <w:p>
+            <w:pPr>
+              <w:pStyle w:val="NoSpacing"/>
               <w:rPr>
                 <w:sz w:val="24"/>
               </w:rPr>
@@ -1269,7 +1193,7 @@
           </w:tcPr>
           <w:p>
             <w:pPr>
-              <w:pStyle w:val="Geenafstand"/>
+              <w:pStyle w:val="NoSpacing"/>
               <w:rPr>
                 <w:sz w:val="24"/>
               </w:rPr>
@@ -1288,7 +1212,7 @@
           </w:tcPr>
           <w:p>
             <w:pPr>
-              <w:pStyle w:val="Geenafstand"/>
+              <w:pStyle w:val="NoSpacing"/>
               <w:rPr>
                 <w:sz w:val="24"/>
               </w:rPr>
@@ -1309,7 +1233,7 @@
           </w:tcPr>
           <w:p>
             <w:pPr>
-              <w:pStyle w:val="Geenafstand"/>
+              <w:pStyle w:val="NoSpacing"/>
               <w:rPr>
                 <w:sz w:val="24"/>
               </w:rPr>
@@ -1328,34 +1252,26 @@
           </w:tcPr>
           <w:p>
             <w:pPr>
-              <w:pStyle w:val="Geenafstand"/>
-              <w:rPr>
-                <w:sz w:val="24"/>
-              </w:rPr>
-            </w:pPr>
-            <w:proofErr w:type="spellStart"/>
-            <w:r>
-              <w:rPr>
-                <w:sz w:val="24"/>
-              </w:rPr>
-              <w:t>UserOptions</w:t>
-            </w:r>
-            <w:proofErr w:type="spellEnd"/>
-            <w:r>
-              <w:rPr>
-                <w:sz w:val="24"/>
-              </w:rPr>
-              <w:t xml:space="preserve"> maken</w:t>
-            </w:r>
-          </w:p>
-        </w:tc>
-        <w:tc>
-          <w:tcPr>
-            <w:tcW w:w="928" w:type="dxa"/>
-          </w:tcPr>
-          <w:p>
-            <w:pPr>
-              <w:pStyle w:val="Geenafstand"/>
+              <w:pStyle w:val="NoSpacing"/>
+              <w:rPr>
+                <w:sz w:val="24"/>
+              </w:rPr>
+            </w:pPr>
+            <w:r>
+              <w:rPr>
+                <w:sz w:val="24"/>
+              </w:rPr>
+              <w:t>UserOptions maken</w:t>
+            </w:r>
+          </w:p>
+        </w:tc>
+        <w:tc>
+          <w:tcPr>
+            <w:tcW w:w="928" w:type="dxa"/>
+          </w:tcPr>
+          <w:p>
+            <w:pPr>
+              <w:pStyle w:val="NoSpacing"/>
               <w:rPr>
                 <w:sz w:val="24"/>
               </w:rPr>
@@ -1374,7 +1290,7 @@
           </w:tcPr>
           <w:p>
             <w:pPr>
-              <w:pStyle w:val="Geenafstand"/>
+              <w:pStyle w:val="NoSpacing"/>
               <w:rPr>
                 <w:sz w:val="24"/>
               </w:rPr>
@@ -1393,7 +1309,7 @@
           </w:tcPr>
           <w:p>
             <w:pPr>
-              <w:pStyle w:val="Geenafstand"/>
+              <w:pStyle w:val="NoSpacing"/>
               <w:rPr>
                 <w:sz w:val="24"/>
               </w:rPr>
@@ -1415,7 +1331,7 @@
           </w:tcPr>
           <w:p>
             <w:pPr>
-              <w:pStyle w:val="Geenafstand"/>
+              <w:pStyle w:val="NoSpacing"/>
               <w:rPr>
                 <w:sz w:val="24"/>
               </w:rPr>
@@ -1434,7 +1350,7 @@
           </w:tcPr>
           <w:p>
             <w:pPr>
-              <w:pStyle w:val="Geenafstand"/>
+              <w:pStyle w:val="NoSpacing"/>
               <w:rPr>
                 <w:sz w:val="24"/>
               </w:rPr>
@@ -1453,7 +1369,7 @@
           </w:tcPr>
           <w:p>
             <w:pPr>
-              <w:pStyle w:val="Geenafstand"/>
+              <w:pStyle w:val="NoSpacing"/>
               <w:rPr>
                 <w:sz w:val="24"/>
               </w:rPr>
@@ -1472,7 +1388,7 @@
           </w:tcPr>
           <w:p>
             <w:pPr>
-              <w:pStyle w:val="Geenafstand"/>
+              <w:pStyle w:val="NoSpacing"/>
               <w:rPr>
                 <w:sz w:val="24"/>
               </w:rPr>
@@ -1491,7 +1407,7 @@
           </w:tcPr>
           <w:p>
             <w:pPr>
-              <w:pStyle w:val="Geenafstand"/>
+              <w:pStyle w:val="NoSpacing"/>
               <w:rPr>
                 <w:sz w:val="24"/>
               </w:rPr>
@@ -1513,7 +1429,7 @@
           </w:tcPr>
           <w:p>
             <w:pPr>
-              <w:pStyle w:val="Geenafstand"/>
+              <w:pStyle w:val="NoSpacing"/>
               <w:rPr>
                 <w:sz w:val="24"/>
               </w:rPr>
@@ -1526,28 +1442,26 @@
           </w:tcPr>
           <w:p>
             <w:pPr>
-              <w:pStyle w:val="Geenafstand"/>
-              <w:rPr>
-                <w:sz w:val="24"/>
-              </w:rPr>
-            </w:pPr>
-            <w:proofErr w:type="spellStart"/>
+              <w:pStyle w:val="NoSpacing"/>
+              <w:rPr>
+                <w:sz w:val="24"/>
+              </w:rPr>
+            </w:pPr>
             <w:r>
               <w:rPr>
                 <w:sz w:val="24"/>
               </w:rPr>
               <w:t>GraphicsContext</w:t>
             </w:r>
-            <w:proofErr w:type="spellEnd"/>
-          </w:p>
-        </w:tc>
-        <w:tc>
-          <w:tcPr>
-            <w:tcW w:w="928" w:type="dxa"/>
-          </w:tcPr>
-          <w:p>
-            <w:pPr>
-              <w:pStyle w:val="Geenafstand"/>
+          </w:p>
+        </w:tc>
+        <w:tc>
+          <w:tcPr>
+            <w:tcW w:w="928" w:type="dxa"/>
+          </w:tcPr>
+          <w:p>
+            <w:pPr>
+              <w:pStyle w:val="NoSpacing"/>
               <w:rPr>
                 <w:sz w:val="24"/>
               </w:rPr>
@@ -1566,7 +1480,7 @@
           </w:tcPr>
           <w:p>
             <w:pPr>
-              <w:pStyle w:val="Geenafstand"/>
+              <w:pStyle w:val="NoSpacing"/>
               <w:rPr>
                 <w:sz w:val="24"/>
               </w:rPr>
@@ -1585,7 +1499,7 @@
           </w:tcPr>
           <w:p>
             <w:pPr>
-              <w:pStyle w:val="Geenafstand"/>
+              <w:pStyle w:val="NoSpacing"/>
               <w:rPr>
                 <w:sz w:val="24"/>
               </w:rPr>
@@ -1607,7 +1521,7 @@
           </w:tcPr>
           <w:p>
             <w:pPr>
-              <w:pStyle w:val="Geenafstand"/>
+              <w:pStyle w:val="NoSpacing"/>
               <w:rPr>
                 <w:sz w:val="24"/>
               </w:rPr>
@@ -1620,7 +1534,7 @@
           </w:tcPr>
           <w:p>
             <w:pPr>
-              <w:pStyle w:val="Geenafstand"/>
+              <w:pStyle w:val="NoSpacing"/>
               <w:rPr>
                 <w:sz w:val="24"/>
               </w:rPr>
@@ -1639,7 +1553,7 @@
           </w:tcPr>
           <w:p>
             <w:pPr>
-              <w:pStyle w:val="Geenafstand"/>
+              <w:pStyle w:val="NoSpacing"/>
               <w:rPr>
                 <w:sz w:val="24"/>
               </w:rPr>
@@ -1658,7 +1572,7 @@
           </w:tcPr>
           <w:p>
             <w:pPr>
-              <w:pStyle w:val="Geenafstand"/>
+              <w:pStyle w:val="NoSpacing"/>
               <w:rPr>
                 <w:sz w:val="24"/>
               </w:rPr>
@@ -1677,7 +1591,7 @@
           </w:tcPr>
           <w:p>
             <w:pPr>
-              <w:pStyle w:val="Geenafstand"/>
+              <w:pStyle w:val="NoSpacing"/>
               <w:rPr>
                 <w:sz w:val="24"/>
               </w:rPr>
@@ -1698,7 +1612,7 @@
           </w:tcPr>
           <w:p>
             <w:pPr>
-              <w:pStyle w:val="Geenafstand"/>
+              <w:pStyle w:val="NoSpacing"/>
               <w:rPr>
                 <w:sz w:val="24"/>
               </w:rPr>
@@ -1717,34 +1631,26 @@
           </w:tcPr>
           <w:p>
             <w:pPr>
-              <w:pStyle w:val="Geenafstand"/>
-              <w:rPr>
-                <w:sz w:val="24"/>
-              </w:rPr>
-            </w:pPr>
-            <w:proofErr w:type="spellStart"/>
-            <w:r>
-              <w:rPr>
-                <w:sz w:val="24"/>
-              </w:rPr>
-              <w:t>AudioManager</w:t>
-            </w:r>
-            <w:proofErr w:type="spellEnd"/>
-            <w:r>
-              <w:rPr>
-                <w:sz w:val="24"/>
-              </w:rPr>
-              <w:t xml:space="preserve"> updates</w:t>
-            </w:r>
-          </w:p>
-        </w:tc>
-        <w:tc>
-          <w:tcPr>
-            <w:tcW w:w="928" w:type="dxa"/>
-          </w:tcPr>
-          <w:p>
-            <w:pPr>
-              <w:pStyle w:val="Geenafstand"/>
+              <w:pStyle w:val="NoSpacing"/>
+              <w:rPr>
+                <w:sz w:val="24"/>
+              </w:rPr>
+            </w:pPr>
+            <w:r>
+              <w:rPr>
+                <w:sz w:val="24"/>
+              </w:rPr>
+              <w:t>AudioManager updates</w:t>
+            </w:r>
+          </w:p>
+        </w:tc>
+        <w:tc>
+          <w:tcPr>
+            <w:tcW w:w="928" w:type="dxa"/>
+          </w:tcPr>
+          <w:p>
+            <w:pPr>
+              <w:pStyle w:val="NoSpacing"/>
               <w:rPr>
                 <w:sz w:val="24"/>
               </w:rPr>
@@ -1763,7 +1669,7 @@
           </w:tcPr>
           <w:p>
             <w:pPr>
-              <w:pStyle w:val="Geenafstand"/>
+              <w:pStyle w:val="NoSpacing"/>
               <w:rPr>
                 <w:sz w:val="24"/>
               </w:rPr>
@@ -1782,7 +1688,7 @@
           </w:tcPr>
           <w:p>
             <w:pPr>
-              <w:pStyle w:val="Geenafstand"/>
+              <w:pStyle w:val="NoSpacing"/>
               <w:rPr>
                 <w:sz w:val="24"/>
               </w:rPr>
@@ -1803,7 +1709,7 @@
           </w:tcPr>
           <w:p>
             <w:pPr>
-              <w:pStyle w:val="Geenafstand"/>
+              <w:pStyle w:val="NoSpacing"/>
               <w:rPr>
                 <w:sz w:val="24"/>
               </w:rPr>
@@ -1822,48 +1728,32 @@
           </w:tcPr>
           <w:p>
             <w:pPr>
-              <w:pStyle w:val="Geenafstand"/>
-              <w:rPr>
-                <w:sz w:val="24"/>
-              </w:rPr>
-            </w:pPr>
-            <w:proofErr w:type="spellStart"/>
-            <w:r>
-              <w:rPr>
-                <w:sz w:val="24"/>
-              </w:rPr>
-              <w:t>Drawable</w:t>
-            </w:r>
-            <w:proofErr w:type="spellEnd"/>
-            <w:r>
-              <w:rPr>
-                <w:sz w:val="24"/>
-              </w:rPr>
-              <w:t xml:space="preserve"> updates</w:t>
-            </w:r>
-            <w:r>
-              <w:rPr>
-                <w:sz w:val="24"/>
-              </w:rPr>
-              <w:t xml:space="preserve"> en </w:t>
-            </w:r>
-            <w:proofErr w:type="spellStart"/>
-            <w:r>
-              <w:rPr>
-                <w:sz w:val="24"/>
-              </w:rPr>
-              <w:t>GameLogic</w:t>
-            </w:r>
-            <w:proofErr w:type="spellEnd"/>
-          </w:p>
-        </w:tc>
-        <w:tc>
-          <w:tcPr>
-            <w:tcW w:w="928" w:type="dxa"/>
-          </w:tcPr>
-          <w:p>
-            <w:pPr>
-              <w:pStyle w:val="Geenafstand"/>
+              <w:pStyle w:val="NoSpacing"/>
+              <w:rPr>
+                <w:sz w:val="24"/>
+              </w:rPr>
+            </w:pPr>
+            <w:r>
+              <w:rPr>
+                <w:sz w:val="24"/>
+              </w:rPr>
+              <w:t>Drawable updates</w:t>
+            </w:r>
+            <w:r>
+              <w:rPr>
+                <w:sz w:val="24"/>
+              </w:rPr>
+              <w:t xml:space="preserve"> en GameLogic</w:t>
+            </w:r>
+          </w:p>
+        </w:tc>
+        <w:tc>
+          <w:tcPr>
+            <w:tcW w:w="928" w:type="dxa"/>
+          </w:tcPr>
+          <w:p>
+            <w:pPr>
+              <w:pStyle w:val="NoSpacing"/>
               <w:rPr>
                 <w:sz w:val="24"/>
               </w:rPr>
@@ -1882,7 +1772,7 @@
           </w:tcPr>
           <w:p>
             <w:pPr>
-              <w:pStyle w:val="Geenafstand"/>
+              <w:pStyle w:val="NoSpacing"/>
               <w:rPr>
                 <w:sz w:val="24"/>
               </w:rPr>
@@ -1907,7 +1797,7 @@
           </w:tcPr>
           <w:p>
             <w:pPr>
-              <w:pStyle w:val="Geenafstand"/>
+              <w:pStyle w:val="NoSpacing"/>
               <w:rPr>
                 <w:sz w:val="24"/>
               </w:rPr>
@@ -1928,7 +1818,7 @@
           </w:tcPr>
           <w:p>
             <w:pPr>
-              <w:pStyle w:val="Geenafstand"/>
+              <w:pStyle w:val="NoSpacing"/>
               <w:rPr>
                 <w:sz w:val="24"/>
               </w:rPr>
@@ -1947,7 +1837,7 @@
           </w:tcPr>
           <w:p>
             <w:pPr>
-              <w:pStyle w:val="Geenafstand"/>
+              <w:pStyle w:val="NoSpacing"/>
               <w:rPr>
                 <w:sz w:val="24"/>
               </w:rPr>
@@ -1966,7 +1856,7 @@
           </w:tcPr>
           <w:p>
             <w:pPr>
-              <w:pStyle w:val="Geenafstand"/>
+              <w:pStyle w:val="NoSpacing"/>
               <w:rPr>
                 <w:sz w:val="24"/>
               </w:rPr>
@@ -1985,7 +1875,7 @@
           </w:tcPr>
           <w:p>
             <w:pPr>
-              <w:pStyle w:val="Geenafstand"/>
+              <w:pStyle w:val="NoSpacing"/>
               <w:rPr>
                 <w:sz w:val="24"/>
               </w:rPr>
@@ -2004,7 +1894,7 @@
           </w:tcPr>
           <w:p>
             <w:pPr>
-              <w:pStyle w:val="Geenafstand"/>
+              <w:pStyle w:val="NoSpacing"/>
               <w:rPr>
                 <w:sz w:val="24"/>
               </w:rPr>
@@ -2025,7 +1915,7 @@
           </w:tcPr>
           <w:p>
             <w:pPr>
-              <w:pStyle w:val="Geenafstand"/>
+              <w:pStyle w:val="NoSpacing"/>
               <w:rPr>
                 <w:sz w:val="24"/>
               </w:rPr>
@@ -2044,7 +1934,7 @@
           </w:tcPr>
           <w:p>
             <w:pPr>
-              <w:pStyle w:val="Geenafstand"/>
+              <w:pStyle w:val="NoSpacing"/>
               <w:rPr>
                 <w:sz w:val="24"/>
               </w:rPr>
@@ -2063,7 +1953,7 @@
           </w:tcPr>
           <w:p>
             <w:pPr>
-              <w:pStyle w:val="Geenafstand"/>
+              <w:pStyle w:val="NoSpacing"/>
               <w:rPr>
                 <w:sz w:val="24"/>
               </w:rPr>
@@ -2082,7 +1972,7 @@
           </w:tcPr>
           <w:p>
             <w:pPr>
-              <w:pStyle w:val="Geenafstand"/>
+              <w:pStyle w:val="NoSpacing"/>
               <w:rPr>
                 <w:sz w:val="24"/>
               </w:rPr>
@@ -2101,7 +1991,7 @@
           </w:tcPr>
           <w:p>
             <w:pPr>
-              <w:pStyle w:val="Geenafstand"/>
+              <w:pStyle w:val="NoSpacing"/>
               <w:rPr>
                 <w:sz w:val="24"/>
               </w:rPr>
@@ -2122,7 +2012,7 @@
           </w:tcPr>
           <w:p>
             <w:pPr>
-              <w:pStyle w:val="Geenafstand"/>
+              <w:pStyle w:val="NoSpacing"/>
               <w:rPr>
                 <w:sz w:val="24"/>
               </w:rPr>
@@ -2141,7 +2031,7 @@
           </w:tcPr>
           <w:p>
             <w:pPr>
-              <w:pStyle w:val="Geenafstand"/>
+              <w:pStyle w:val="NoSpacing"/>
               <w:rPr>
                 <w:sz w:val="24"/>
               </w:rPr>
@@ -2160,7 +2050,7 @@
           </w:tcPr>
           <w:p>
             <w:pPr>
-              <w:pStyle w:val="Geenafstand"/>
+              <w:pStyle w:val="NoSpacing"/>
               <w:rPr>
                 <w:sz w:val="24"/>
               </w:rPr>
@@ -2179,7 +2069,7 @@
           </w:tcPr>
           <w:p>
             <w:pPr>
-              <w:pStyle w:val="Geenafstand"/>
+              <w:pStyle w:val="NoSpacing"/>
               <w:rPr>
                 <w:sz w:val="24"/>
               </w:rPr>
@@ -2198,7 +2088,7 @@
           </w:tcPr>
           <w:p>
             <w:pPr>
-              <w:pStyle w:val="Geenafstand"/>
+              <w:pStyle w:val="NoSpacing"/>
               <w:rPr>
                 <w:sz w:val="24"/>
               </w:rPr>
@@ -2219,7 +2109,7 @@
           </w:tcPr>
           <w:p>
             <w:pPr>
-              <w:pStyle w:val="Geenafstand"/>
+              <w:pStyle w:val="NoSpacing"/>
               <w:rPr>
                 <w:sz w:val="24"/>
               </w:rPr>
@@ -2238,34 +2128,26 @@
           </w:tcPr>
           <w:p>
             <w:pPr>
-              <w:pStyle w:val="Geenafstand"/>
-              <w:rPr>
-                <w:sz w:val="24"/>
-              </w:rPr>
-            </w:pPr>
-            <w:proofErr w:type="spellStart"/>
-            <w:r>
-              <w:rPr>
-                <w:sz w:val="24"/>
-              </w:rPr>
-              <w:t>GameState</w:t>
-            </w:r>
-            <w:proofErr w:type="spellEnd"/>
-            <w:r>
-              <w:rPr>
-                <w:sz w:val="24"/>
-              </w:rPr>
-              <w:t xml:space="preserve"> geïmplementeerd</w:t>
-            </w:r>
-          </w:p>
-        </w:tc>
-        <w:tc>
-          <w:tcPr>
-            <w:tcW w:w="928" w:type="dxa"/>
-          </w:tcPr>
-          <w:p>
-            <w:pPr>
-              <w:pStyle w:val="Geenafstand"/>
+              <w:pStyle w:val="NoSpacing"/>
+              <w:rPr>
+                <w:sz w:val="24"/>
+              </w:rPr>
+            </w:pPr>
+            <w:r>
+              <w:rPr>
+                <w:sz w:val="24"/>
+              </w:rPr>
+              <w:t>GameState geïmplementeerd</w:t>
+            </w:r>
+          </w:p>
+        </w:tc>
+        <w:tc>
+          <w:tcPr>
+            <w:tcW w:w="928" w:type="dxa"/>
+          </w:tcPr>
+          <w:p>
+            <w:pPr>
+              <w:pStyle w:val="NoSpacing"/>
               <w:rPr>
                 <w:sz w:val="24"/>
               </w:rPr>
@@ -2284,7 +2166,7 @@
           </w:tcPr>
           <w:p>
             <w:pPr>
-              <w:pStyle w:val="Geenafstand"/>
+              <w:pStyle w:val="NoSpacing"/>
               <w:rPr>
                 <w:sz w:val="24"/>
               </w:rPr>
@@ -2309,7 +2191,7 @@
           </w:tcPr>
           <w:p>
             <w:pPr>
-              <w:pStyle w:val="Geenafstand"/>
+              <w:pStyle w:val="NoSpacing"/>
               <w:rPr>
                 <w:sz w:val="24"/>
               </w:rPr>
@@ -2330,7 +2212,7 @@
           </w:tcPr>
           <w:p>
             <w:pPr>
-              <w:pStyle w:val="Geenafstand"/>
+              <w:pStyle w:val="NoSpacing"/>
               <w:rPr>
                 <w:sz w:val="24"/>
               </w:rPr>
@@ -2349,7 +2231,7 @@
           </w:tcPr>
           <w:p>
             <w:pPr>
-              <w:pStyle w:val="Geenafstand"/>
+              <w:pStyle w:val="NoSpacing"/>
               <w:rPr>
                 <w:sz w:val="24"/>
               </w:rPr>
@@ -2368,7 +2250,7 @@
           </w:tcPr>
           <w:p>
             <w:pPr>
-              <w:pStyle w:val="Geenafstand"/>
+              <w:pStyle w:val="NoSpacing"/>
               <w:rPr>
                 <w:sz w:val="24"/>
               </w:rPr>
@@ -2387,7 +2269,7 @@
           </w:tcPr>
           <w:p>
             <w:pPr>
-              <w:pStyle w:val="Geenafstand"/>
+              <w:pStyle w:val="NoSpacing"/>
               <w:rPr>
                 <w:sz w:val="24"/>
               </w:rPr>
@@ -2406,7 +2288,7 @@
           </w:tcPr>
           <w:p>
             <w:pPr>
-              <w:pStyle w:val="Geenafstand"/>
+              <w:pStyle w:val="NoSpacing"/>
               <w:rPr>
                 <w:sz w:val="24"/>
               </w:rPr>
@@ -2427,7 +2309,7 @@
           </w:tcPr>
           <w:p>
             <w:pPr>
-              <w:pStyle w:val="Geenafstand"/>
+              <w:pStyle w:val="NoSpacing"/>
               <w:rPr>
                 <w:sz w:val="24"/>
               </w:rPr>
@@ -2446,34 +2328,26 @@
           </w:tcPr>
           <w:p>
             <w:pPr>
-              <w:pStyle w:val="Geenafstand"/>
-              <w:rPr>
-                <w:sz w:val="24"/>
-              </w:rPr>
-            </w:pPr>
-            <w:proofErr w:type="spellStart"/>
-            <w:r>
-              <w:rPr>
-                <w:sz w:val="24"/>
-              </w:rPr>
-              <w:t>Resizing</w:t>
-            </w:r>
-            <w:proofErr w:type="spellEnd"/>
-            <w:r>
-              <w:rPr>
-                <w:sz w:val="24"/>
-              </w:rPr>
-              <w:t xml:space="preserve"> probleem opgelost</w:t>
-            </w:r>
-          </w:p>
-        </w:tc>
-        <w:tc>
-          <w:tcPr>
-            <w:tcW w:w="928" w:type="dxa"/>
-          </w:tcPr>
-          <w:p>
-            <w:pPr>
-              <w:pStyle w:val="Geenafstand"/>
+              <w:pStyle w:val="NoSpacing"/>
+              <w:rPr>
+                <w:sz w:val="24"/>
+              </w:rPr>
+            </w:pPr>
+            <w:r>
+              <w:rPr>
+                <w:sz w:val="24"/>
+              </w:rPr>
+              <w:t>Resizing probleem opgelost</w:t>
+            </w:r>
+          </w:p>
+        </w:tc>
+        <w:tc>
+          <w:tcPr>
+            <w:tcW w:w="928" w:type="dxa"/>
+          </w:tcPr>
+          <w:p>
+            <w:pPr>
+              <w:pStyle w:val="NoSpacing"/>
               <w:rPr>
                 <w:sz w:val="24"/>
               </w:rPr>
@@ -2492,7 +2366,7 @@
           </w:tcPr>
           <w:p>
             <w:pPr>
-              <w:pStyle w:val="Geenafstand"/>
+              <w:pStyle w:val="NoSpacing"/>
               <w:rPr>
                 <w:sz w:val="24"/>
               </w:rPr>
@@ -2511,7 +2385,7 @@
           </w:tcPr>
           <w:p>
             <w:pPr>
-              <w:pStyle w:val="Geenafstand"/>
+              <w:pStyle w:val="NoSpacing"/>
               <w:rPr>
                 <w:sz w:val="24"/>
               </w:rPr>
@@ -2532,7 +2406,7 @@
           </w:tcPr>
           <w:p>
             <w:pPr>
-              <w:pStyle w:val="Geenafstand"/>
+              <w:pStyle w:val="NoSpacing"/>
               <w:rPr>
                 <w:sz w:val="24"/>
               </w:rPr>
@@ -2551,40 +2425,26 @@
           </w:tcPr>
           <w:p>
             <w:pPr>
-              <w:pStyle w:val="Geenafstand"/>
-              <w:rPr>
-                <w:sz w:val="24"/>
-              </w:rPr>
-            </w:pPr>
-            <w:r>
-              <w:rPr>
-                <w:sz w:val="24"/>
-              </w:rPr>
-              <w:t xml:space="preserve">Poging om </w:t>
-            </w:r>
-            <w:proofErr w:type="spellStart"/>
-            <w:r>
-              <w:rPr>
-                <w:sz w:val="24"/>
-              </w:rPr>
-              <w:t>keybinds</w:t>
-            </w:r>
-            <w:proofErr w:type="spellEnd"/>
-            <w:r>
-              <w:rPr>
-                <w:sz w:val="24"/>
-              </w:rPr>
-              <w:t xml:space="preserve"> toe te voegen</w:t>
-            </w:r>
-          </w:p>
-        </w:tc>
-        <w:tc>
-          <w:tcPr>
-            <w:tcW w:w="928" w:type="dxa"/>
-          </w:tcPr>
-          <w:p>
-            <w:pPr>
-              <w:pStyle w:val="Geenafstand"/>
+              <w:pStyle w:val="NoSpacing"/>
+              <w:rPr>
+                <w:sz w:val="24"/>
+              </w:rPr>
+            </w:pPr>
+            <w:r>
+              <w:rPr>
+                <w:sz w:val="24"/>
+              </w:rPr>
+              <w:t>Poging om keybinds toe te voegen</w:t>
+            </w:r>
+          </w:p>
+        </w:tc>
+        <w:tc>
+          <w:tcPr>
+            <w:tcW w:w="928" w:type="dxa"/>
+          </w:tcPr>
+          <w:p>
+            <w:pPr>
+              <w:pStyle w:val="NoSpacing"/>
               <w:rPr>
                 <w:sz w:val="24"/>
               </w:rPr>
@@ -2603,7 +2463,7 @@
           </w:tcPr>
           <w:p>
             <w:pPr>
-              <w:pStyle w:val="Geenafstand"/>
+              <w:pStyle w:val="NoSpacing"/>
               <w:rPr>
                 <w:sz w:val="24"/>
               </w:rPr>
@@ -2622,7 +2482,7 @@
           </w:tcPr>
           <w:p>
             <w:pPr>
-              <w:pStyle w:val="Geenafstand"/>
+              <w:pStyle w:val="NoSpacing"/>
               <w:rPr>
                 <w:sz w:val="24"/>
               </w:rPr>
@@ -2643,7 +2503,7 @@
           </w:tcPr>
           <w:p>
             <w:pPr>
-              <w:pStyle w:val="Geenafstand"/>
+              <w:pStyle w:val="NoSpacing"/>
               <w:rPr>
                 <w:sz w:val="24"/>
               </w:rPr>
@@ -2674,40 +2534,26 @@
           </w:tcPr>
           <w:p>
             <w:pPr>
-              <w:pStyle w:val="Geenafstand"/>
-              <w:rPr>
-                <w:sz w:val="24"/>
-              </w:rPr>
-            </w:pPr>
-            <w:r>
-              <w:rPr>
-                <w:sz w:val="24"/>
-              </w:rPr>
-              <w:t xml:space="preserve">Nieuw </w:t>
-            </w:r>
-            <w:proofErr w:type="spellStart"/>
-            <w:r>
-              <w:rPr>
-                <w:sz w:val="24"/>
-              </w:rPr>
-              <w:t>Drawable</w:t>
-            </w:r>
-            <w:proofErr w:type="spellEnd"/>
-            <w:r>
-              <w:rPr>
-                <w:sz w:val="24"/>
-              </w:rPr>
-              <w:t xml:space="preserve"> design gemaakt</w:t>
-            </w:r>
-          </w:p>
-        </w:tc>
-        <w:tc>
-          <w:tcPr>
-            <w:tcW w:w="928" w:type="dxa"/>
-          </w:tcPr>
-          <w:p>
-            <w:pPr>
-              <w:pStyle w:val="Geenafstand"/>
+              <w:pStyle w:val="NoSpacing"/>
+              <w:rPr>
+                <w:sz w:val="24"/>
+              </w:rPr>
+            </w:pPr>
+            <w:r>
+              <w:rPr>
+                <w:sz w:val="24"/>
+              </w:rPr>
+              <w:t>Nieuw Drawable design gemaakt</w:t>
+            </w:r>
+          </w:p>
+        </w:tc>
+        <w:tc>
+          <w:tcPr>
+            <w:tcW w:w="928" w:type="dxa"/>
+          </w:tcPr>
+          <w:p>
+            <w:pPr>
+              <w:pStyle w:val="NoSpacing"/>
               <w:rPr>
                 <w:sz w:val="24"/>
               </w:rPr>
@@ -2726,7 +2572,7 @@
           </w:tcPr>
           <w:p>
             <w:pPr>
-              <w:pStyle w:val="Geenafstand"/>
+              <w:pStyle w:val="NoSpacing"/>
               <w:rPr>
                 <w:sz w:val="24"/>
               </w:rPr>
@@ -2745,7 +2591,7 @@
           </w:tcPr>
           <w:p>
             <w:pPr>
-              <w:pStyle w:val="Geenafstand"/>
+              <w:pStyle w:val="NoSpacing"/>
               <w:rPr>
                 <w:sz w:val="24"/>
               </w:rPr>
@@ -2766,7 +2612,7 @@
           </w:tcPr>
           <w:p>
             <w:pPr>
-              <w:pStyle w:val="Geenafstand"/>
+              <w:pStyle w:val="NoSpacing"/>
               <w:rPr>
                 <w:sz w:val="24"/>
               </w:rPr>
@@ -2785,34 +2631,26 @@
           </w:tcPr>
           <w:p>
             <w:pPr>
-              <w:pStyle w:val="Geenafstand"/>
-              <w:rPr>
-                <w:sz w:val="24"/>
-              </w:rPr>
-            </w:pPr>
-            <w:proofErr w:type="spellStart"/>
-            <w:r>
-              <w:rPr>
-                <w:sz w:val="24"/>
-              </w:rPr>
-              <w:t>Drawable</w:t>
-            </w:r>
-            <w:proofErr w:type="spellEnd"/>
-            <w:r>
-              <w:rPr>
-                <w:sz w:val="24"/>
-              </w:rPr>
-              <w:t xml:space="preserve"> herschreven</w:t>
-            </w:r>
-          </w:p>
-        </w:tc>
-        <w:tc>
-          <w:tcPr>
-            <w:tcW w:w="928" w:type="dxa"/>
-          </w:tcPr>
-          <w:p>
-            <w:pPr>
-              <w:pStyle w:val="Geenafstand"/>
+              <w:pStyle w:val="NoSpacing"/>
+              <w:rPr>
+                <w:sz w:val="24"/>
+              </w:rPr>
+            </w:pPr>
+            <w:r>
+              <w:rPr>
+                <w:sz w:val="24"/>
+              </w:rPr>
+              <w:t>Drawable herschreven</w:t>
+            </w:r>
+          </w:p>
+        </w:tc>
+        <w:tc>
+          <w:tcPr>
+            <w:tcW w:w="928" w:type="dxa"/>
+          </w:tcPr>
+          <w:p>
+            <w:pPr>
+              <w:pStyle w:val="NoSpacing"/>
               <w:rPr>
                 <w:sz w:val="24"/>
               </w:rPr>
@@ -2831,7 +2669,7 @@
           </w:tcPr>
           <w:p>
             <w:pPr>
-              <w:pStyle w:val="Geenafstand"/>
+              <w:pStyle w:val="NoSpacing"/>
               <w:rPr>
                 <w:sz w:val="24"/>
               </w:rPr>
@@ -2850,7 +2688,7 @@
           </w:tcPr>
           <w:p>
             <w:pPr>
-              <w:pStyle w:val="Geenafstand"/>
+              <w:pStyle w:val="NoSpacing"/>
               <w:rPr>
                 <w:sz w:val="24"/>
               </w:rPr>
@@ -2871,7 +2709,7 @@
           </w:tcPr>
           <w:p>
             <w:pPr>
-              <w:pStyle w:val="Geenafstand"/>
+              <w:pStyle w:val="NoSpacing"/>
               <w:rPr>
                 <w:sz w:val="24"/>
               </w:rPr>
@@ -2890,48 +2728,26 @@
           </w:tcPr>
           <w:p>
             <w:pPr>
-              <w:pStyle w:val="Geenafstand"/>
-              <w:rPr>
-                <w:sz w:val="24"/>
-              </w:rPr>
-            </w:pPr>
-            <w:proofErr w:type="spellStart"/>
-            <w:r>
-              <w:rPr>
-                <w:sz w:val="24"/>
-              </w:rPr>
-              <w:t>Drawable</w:t>
-            </w:r>
-            <w:proofErr w:type="spellEnd"/>
-            <w:r>
-              <w:rPr>
-                <w:sz w:val="24"/>
-              </w:rPr>
-              <w:t xml:space="preserve"> tekst </w:t>
-            </w:r>
-            <w:proofErr w:type="spellStart"/>
-            <w:r>
-              <w:rPr>
-                <w:sz w:val="24"/>
-              </w:rPr>
-              <w:t>centreerbaar</w:t>
-            </w:r>
-            <w:proofErr w:type="spellEnd"/>
-            <w:r>
-              <w:rPr>
-                <w:sz w:val="24"/>
-              </w:rPr>
-              <w:t xml:space="preserve"> maken</w:t>
-            </w:r>
-          </w:p>
-        </w:tc>
-        <w:tc>
-          <w:tcPr>
-            <w:tcW w:w="928" w:type="dxa"/>
-          </w:tcPr>
-          <w:p>
-            <w:pPr>
-              <w:pStyle w:val="Geenafstand"/>
+              <w:pStyle w:val="NoSpacing"/>
+              <w:rPr>
+                <w:sz w:val="24"/>
+              </w:rPr>
+            </w:pPr>
+            <w:r>
+              <w:rPr>
+                <w:sz w:val="24"/>
+              </w:rPr>
+              <w:t>Drawable tekst centreerbaar maken</w:t>
+            </w:r>
+          </w:p>
+        </w:tc>
+        <w:tc>
+          <w:tcPr>
+            <w:tcW w:w="928" w:type="dxa"/>
+          </w:tcPr>
+          <w:p>
+            <w:pPr>
+              <w:pStyle w:val="NoSpacing"/>
               <w:rPr>
                 <w:sz w:val="24"/>
               </w:rPr>
@@ -2950,7 +2766,7 @@
           </w:tcPr>
           <w:p>
             <w:pPr>
-              <w:pStyle w:val="Geenafstand"/>
+              <w:pStyle w:val="NoSpacing"/>
               <w:rPr>
                 <w:sz w:val="24"/>
               </w:rPr>
@@ -2969,7 +2785,7 @@
           </w:tcPr>
           <w:p>
             <w:pPr>
-              <w:pStyle w:val="Geenafstand"/>
+              <w:pStyle w:val="NoSpacing"/>
               <w:rPr>
                 <w:sz w:val="24"/>
               </w:rPr>
@@ -2990,7 +2806,7 @@
           </w:tcPr>
           <w:p>
             <w:pPr>
-              <w:pStyle w:val="Geenafstand"/>
+              <w:pStyle w:val="NoSpacing"/>
               <w:rPr>
                 <w:sz w:val="24"/>
               </w:rPr>
@@ -3027,7 +2843,7 @@
           </w:tcPr>
           <w:p>
             <w:pPr>
-              <w:pStyle w:val="Geenafstand"/>
+              <w:pStyle w:val="NoSpacing"/>
               <w:rPr>
                 <w:sz w:val="24"/>
               </w:rPr>
@@ -3046,7 +2862,7 @@
           </w:tcPr>
           <w:p>
             <w:pPr>
-              <w:pStyle w:val="Geenafstand"/>
+              <w:pStyle w:val="NoSpacing"/>
               <w:rPr>
                 <w:sz w:val="24"/>
               </w:rPr>
@@ -3065,7 +2881,7 @@
           </w:tcPr>
           <w:p>
             <w:pPr>
-              <w:pStyle w:val="Geenafstand"/>
+              <w:pStyle w:val="NoSpacing"/>
               <w:rPr>
                 <w:sz w:val="24"/>
               </w:rPr>
@@ -3084,7 +2900,7 @@
           </w:tcPr>
           <w:p>
             <w:pPr>
-              <w:pStyle w:val="Geenafstand"/>
+              <w:pStyle w:val="NoSpacing"/>
               <w:rPr>
                 <w:sz w:val="24"/>
               </w:rPr>
@@ -3105,7 +2921,7 @@
           </w:tcPr>
           <w:p>
             <w:pPr>
-              <w:pStyle w:val="Geenafstand"/>
+              <w:pStyle w:val="NoSpacing"/>
               <w:rPr>
                 <w:sz w:val="24"/>
               </w:rPr>
@@ -3124,34 +2940,26 @@
           </w:tcPr>
           <w:p>
             <w:pPr>
-              <w:pStyle w:val="Geenafstand"/>
-              <w:rPr>
-                <w:sz w:val="24"/>
-              </w:rPr>
-            </w:pPr>
-            <w:proofErr w:type="spellStart"/>
-            <w:r>
-              <w:rPr>
-                <w:sz w:val="24"/>
-              </w:rPr>
-              <w:t>RenderManager</w:t>
-            </w:r>
-            <w:proofErr w:type="spellEnd"/>
-            <w:r>
-              <w:rPr>
-                <w:sz w:val="24"/>
-              </w:rPr>
-              <w:t xml:space="preserve"> minder bereikbaar</w:t>
-            </w:r>
-          </w:p>
-        </w:tc>
-        <w:tc>
-          <w:tcPr>
-            <w:tcW w:w="928" w:type="dxa"/>
-          </w:tcPr>
-          <w:p>
-            <w:pPr>
-              <w:pStyle w:val="Geenafstand"/>
+              <w:pStyle w:val="NoSpacing"/>
+              <w:rPr>
+                <w:sz w:val="24"/>
+              </w:rPr>
+            </w:pPr>
+            <w:r>
+              <w:rPr>
+                <w:sz w:val="24"/>
+              </w:rPr>
+              <w:t>RenderManager minder bereikbaar</w:t>
+            </w:r>
+          </w:p>
+        </w:tc>
+        <w:tc>
+          <w:tcPr>
+            <w:tcW w:w="928" w:type="dxa"/>
+          </w:tcPr>
+          <w:p>
+            <w:pPr>
+              <w:pStyle w:val="NoSpacing"/>
               <w:rPr>
                 <w:sz w:val="24"/>
               </w:rPr>
@@ -3170,7 +2978,7 @@
           </w:tcPr>
           <w:p>
             <w:pPr>
-              <w:pStyle w:val="Geenafstand"/>
+              <w:pStyle w:val="NoSpacing"/>
               <w:rPr>
                 <w:sz w:val="24"/>
               </w:rPr>
@@ -3189,7 +2997,7 @@
           </w:tcPr>
           <w:p>
             <w:pPr>
-              <w:pStyle w:val="Geenafstand"/>
+              <w:pStyle w:val="NoSpacing"/>
               <w:rPr>
                 <w:sz w:val="24"/>
               </w:rPr>
@@ -3211,7 +3019,7 @@
           </w:tcPr>
           <w:p>
             <w:pPr>
-              <w:pStyle w:val="Geenafstand"/>
+              <w:pStyle w:val="NoSpacing"/>
               <w:rPr>
                 <w:sz w:val="24"/>
               </w:rPr>
@@ -3230,40 +3038,26 @@
           </w:tcPr>
           <w:p>
             <w:pPr>
-              <w:pStyle w:val="Geenafstand"/>
-              <w:rPr>
-                <w:sz w:val="24"/>
-              </w:rPr>
-            </w:pPr>
-            <w:r>
-              <w:rPr>
-                <w:sz w:val="24"/>
-              </w:rPr>
-              <w:t xml:space="preserve">Ombouwen om </w:t>
-            </w:r>
-            <w:proofErr w:type="spellStart"/>
-            <w:r>
-              <w:rPr>
-                <w:sz w:val="24"/>
-              </w:rPr>
-              <w:t>resizen</w:t>
-            </w:r>
-            <w:proofErr w:type="spellEnd"/>
-            <w:r>
-              <w:rPr>
-                <w:sz w:val="24"/>
-              </w:rPr>
-              <w:t xml:space="preserve"> mogelijk te maken</w:t>
-            </w:r>
-          </w:p>
-        </w:tc>
-        <w:tc>
-          <w:tcPr>
-            <w:tcW w:w="928" w:type="dxa"/>
-          </w:tcPr>
-          <w:p>
-            <w:pPr>
-              <w:pStyle w:val="Geenafstand"/>
+              <w:pStyle w:val="NoSpacing"/>
+              <w:rPr>
+                <w:sz w:val="24"/>
+              </w:rPr>
+            </w:pPr>
+            <w:r>
+              <w:rPr>
+                <w:sz w:val="24"/>
+              </w:rPr>
+              <w:t>Ombouwen om resizen mogelijk te maken</w:t>
+            </w:r>
+          </w:p>
+        </w:tc>
+        <w:tc>
+          <w:tcPr>
+            <w:tcW w:w="928" w:type="dxa"/>
+          </w:tcPr>
+          <w:p>
+            <w:pPr>
+              <w:pStyle w:val="NoSpacing"/>
               <w:rPr>
                 <w:sz w:val="24"/>
               </w:rPr>
@@ -3282,7 +3076,7 @@
           </w:tcPr>
           <w:p>
             <w:pPr>
-              <w:pStyle w:val="Geenafstand"/>
+              <w:pStyle w:val="NoSpacing"/>
               <w:rPr>
                 <w:sz w:val="24"/>
               </w:rPr>
@@ -3301,7 +3095,7 @@
           </w:tcPr>
           <w:p>
             <w:pPr>
-              <w:pStyle w:val="Geenafstand"/>
+              <w:pStyle w:val="NoSpacing"/>
               <w:rPr>
                 <w:sz w:val="24"/>
               </w:rPr>
@@ -3323,7 +3117,7 @@
           </w:tcPr>
           <w:p>
             <w:pPr>
-              <w:pStyle w:val="Geenafstand"/>
+              <w:pStyle w:val="NoSpacing"/>
               <w:rPr>
                 <w:sz w:val="24"/>
               </w:rPr>
@@ -3336,40 +3130,26 @@
           </w:tcPr>
           <w:p>
             <w:pPr>
-              <w:pStyle w:val="Geenafstand"/>
-              <w:rPr>
-                <w:sz w:val="24"/>
-              </w:rPr>
-            </w:pPr>
-            <w:r>
-              <w:rPr>
-                <w:sz w:val="24"/>
-              </w:rPr>
-              <w:t xml:space="preserve">Afbeeldingen </w:t>
-            </w:r>
-            <w:proofErr w:type="spellStart"/>
-            <w:r>
-              <w:rPr>
-                <w:sz w:val="24"/>
-              </w:rPr>
-              <w:t>resizebaar</w:t>
-            </w:r>
-            <w:proofErr w:type="spellEnd"/>
-            <w:r>
-              <w:rPr>
-                <w:sz w:val="24"/>
-              </w:rPr>
-              <w:t xml:space="preserve"> maken</w:t>
-            </w:r>
-          </w:p>
-        </w:tc>
-        <w:tc>
-          <w:tcPr>
-            <w:tcW w:w="928" w:type="dxa"/>
-          </w:tcPr>
-          <w:p>
-            <w:pPr>
-              <w:pStyle w:val="Geenafstand"/>
+              <w:pStyle w:val="NoSpacing"/>
+              <w:rPr>
+                <w:sz w:val="24"/>
+              </w:rPr>
+            </w:pPr>
+            <w:r>
+              <w:rPr>
+                <w:sz w:val="24"/>
+              </w:rPr>
+              <w:t>Afbeeldingen resizebaar maken</w:t>
+            </w:r>
+          </w:p>
+        </w:tc>
+        <w:tc>
+          <w:tcPr>
+            <w:tcW w:w="928" w:type="dxa"/>
+          </w:tcPr>
+          <w:p>
+            <w:pPr>
+              <w:pStyle w:val="NoSpacing"/>
               <w:rPr>
                 <w:sz w:val="24"/>
               </w:rPr>
@@ -3388,7 +3168,7 @@
           </w:tcPr>
           <w:p>
             <w:pPr>
-              <w:pStyle w:val="Geenafstand"/>
+              <w:pStyle w:val="NoSpacing"/>
               <w:rPr>
                 <w:sz w:val="24"/>
               </w:rPr>
@@ -3407,7 +3187,7 @@
           </w:tcPr>
           <w:p>
             <w:pPr>
-              <w:pStyle w:val="Geenafstand"/>
+              <w:pStyle w:val="NoSpacing"/>
               <w:rPr>
                 <w:sz w:val="24"/>
               </w:rPr>
@@ -3428,7 +3208,7 @@
           </w:tcPr>
           <w:p>
             <w:pPr>
-              <w:pStyle w:val="Geenafstand"/>
+              <w:pStyle w:val="NoSpacing"/>
               <w:rPr>
                 <w:sz w:val="24"/>
               </w:rPr>
@@ -3447,7 +3227,7 @@
           </w:tcPr>
           <w:p>
             <w:pPr>
-              <w:pStyle w:val="Geenafstand"/>
+              <w:pStyle w:val="NoSpacing"/>
               <w:rPr>
                 <w:sz w:val="24"/>
               </w:rPr>
@@ -3466,7 +3246,7 @@
           </w:tcPr>
           <w:p>
             <w:pPr>
-              <w:pStyle w:val="Geenafstand"/>
+              <w:pStyle w:val="NoSpacing"/>
               <w:rPr>
                 <w:sz w:val="24"/>
               </w:rPr>
@@ -3485,7 +3265,7 @@
           </w:tcPr>
           <w:p>
             <w:pPr>
-              <w:pStyle w:val="Geenafstand"/>
+              <w:pStyle w:val="NoSpacing"/>
               <w:rPr>
                 <w:sz w:val="24"/>
               </w:rPr>
@@ -3504,7 +3284,7 @@
           </w:tcPr>
           <w:p>
             <w:pPr>
-              <w:pStyle w:val="Geenafstand"/>
+              <w:pStyle w:val="NoSpacing"/>
               <w:rPr>
                 <w:sz w:val="24"/>
               </w:rPr>
@@ -3525,11 +3305,17 @@
           </w:tcPr>
           <w:p>
             <w:pPr>
-              <w:pStyle w:val="Geenafstand"/>
-              <w:rPr>
-                <w:sz w:val="24"/>
-              </w:rPr>
-            </w:pPr>
+              <w:pStyle w:val="NoSpacing"/>
+              <w:rPr>
+                <w:sz w:val="24"/>
+              </w:rPr>
+            </w:pPr>
+            <w:r>
+              <w:rPr>
+                <w:sz w:val="24"/>
+              </w:rPr>
+              <w:t>30/01/2023</w:t>
+            </w:r>
           </w:p>
         </w:tc>
         <w:tc>
@@ -3538,37 +3324,55 @@
           </w:tcPr>
           <w:p>
             <w:pPr>
-              <w:pStyle w:val="Geenafstand"/>
-              <w:rPr>
-                <w:sz w:val="24"/>
-              </w:rPr>
-            </w:pPr>
-          </w:p>
-        </w:tc>
-        <w:tc>
-          <w:tcPr>
-            <w:tcW w:w="928" w:type="dxa"/>
-          </w:tcPr>
-          <w:p>
-            <w:pPr>
-              <w:pStyle w:val="Geenafstand"/>
-              <w:rPr>
-                <w:sz w:val="24"/>
-              </w:rPr>
-            </w:pPr>
-          </w:p>
-        </w:tc>
-        <w:tc>
-          <w:tcPr>
-            <w:tcW w:w="928" w:type="dxa"/>
-          </w:tcPr>
-          <w:p>
-            <w:pPr>
-              <w:pStyle w:val="Geenafstand"/>
-              <w:rPr>
-                <w:sz w:val="24"/>
-              </w:rPr>
-            </w:pPr>
+              <w:pStyle w:val="NoSpacing"/>
+              <w:rPr>
+                <w:sz w:val="24"/>
+              </w:rPr>
+            </w:pPr>
+            <w:r>
+              <w:rPr>
+                <w:sz w:val="24"/>
+              </w:rPr>
+              <w:t>Demo planning</w:t>
+            </w:r>
+          </w:p>
+        </w:tc>
+        <w:tc>
+          <w:tcPr>
+            <w:tcW w:w="928" w:type="dxa"/>
+          </w:tcPr>
+          <w:p>
+            <w:pPr>
+              <w:pStyle w:val="NoSpacing"/>
+              <w:rPr>
+                <w:sz w:val="24"/>
+              </w:rPr>
+            </w:pPr>
+            <w:r>
+              <w:rPr>
+                <w:sz w:val="24"/>
+              </w:rPr>
+              <w:t>14:50</w:t>
+            </w:r>
+          </w:p>
+        </w:tc>
+        <w:tc>
+          <w:tcPr>
+            <w:tcW w:w="928" w:type="dxa"/>
+          </w:tcPr>
+          <w:p>
+            <w:pPr>
+              <w:pStyle w:val="NoSpacing"/>
+              <w:rPr>
+                <w:sz w:val="24"/>
+              </w:rPr>
+            </w:pPr>
+            <w:r>
+              <w:rPr>
+                <w:sz w:val="24"/>
+              </w:rPr>
+              <w:t>15:25</w:t>
+            </w:r>
           </w:p>
         </w:tc>
         <w:tc>
@@ -3577,7 +3381,86 @@
           </w:tcPr>
           <w:p>
             <w:pPr>
-              <w:pStyle w:val="Geenafstand"/>
+              <w:pStyle w:val="NoSpacing"/>
+              <w:rPr>
+                <w:sz w:val="24"/>
+              </w:rPr>
+            </w:pPr>
+          </w:p>
+        </w:tc>
+      </w:tr>
+      <w:tr>
+        <w:tc>
+          <w:tcPr>
+            <w:tcW w:w="1429" w:type="dxa"/>
+          </w:tcPr>
+          <w:p>
+            <w:pPr>
+              <w:pStyle w:val="NoSpacing"/>
+              <w:rPr>
+                <w:sz w:val="24"/>
+              </w:rPr>
+            </w:pPr>
+            <w:r>
+              <w:rPr>
+                <w:sz w:val="24"/>
+              </w:rPr>
+              <w:t>06/02/2023</w:t>
+            </w:r>
+          </w:p>
+        </w:tc>
+        <w:tc>
+          <w:tcPr>
+            <w:tcW w:w="5136" w:type="dxa"/>
+          </w:tcPr>
+          <w:p>
+            <w:pPr>
+              <w:pStyle w:val="NoSpacing"/>
+              <w:rPr>
+                <w:sz w:val="24"/>
+              </w:rPr>
+            </w:pPr>
+          </w:p>
+        </w:tc>
+        <w:tc>
+          <w:tcPr>
+            <w:tcW w:w="928" w:type="dxa"/>
+          </w:tcPr>
+          <w:p>
+            <w:pPr>
+              <w:pStyle w:val="NoSpacing"/>
+              <w:rPr>
+                <w:sz w:val="24"/>
+              </w:rPr>
+            </w:pPr>
+            <w:r>
+              <w:rPr>
+                <w:sz w:val="24"/>
+              </w:rPr>
+              <w:t>15:00</w:t>
+            </w:r>
+          </w:p>
+        </w:tc>
+        <w:tc>
+          <w:tcPr>
+            <w:tcW w:w="928" w:type="dxa"/>
+          </w:tcPr>
+          <w:p>
+            <w:pPr>
+              <w:pStyle w:val="NoSpacing"/>
+              <w:rPr>
+                <w:sz w:val="24"/>
+              </w:rPr>
+            </w:pPr>
+          </w:p>
+        </w:tc>
+        <w:tc>
+          <w:tcPr>
+            <w:tcW w:w="929" w:type="dxa"/>
+          </w:tcPr>
+          <w:p>
+            <w:pPr>
+              <w:pStyle w:val="NoSpacing"/>
               <w:rPr>
                 <w:sz w:val="24"/>
               </w:rPr>
@@ -3588,7 +3471,7 @@
     </w:tbl>
     <w:p>
       <w:pPr>
-        <w:pStyle w:val="Geenafstand"/>
+        <w:pStyle w:val="NoSpacing"/>
         <w:rPr>
           <w:sz w:val="24"/>
         </w:rPr>
@@ -3596,7 +3479,7 @@
     </w:p>
     <w:p>
       <w:pPr>
-        <w:pStyle w:val="Geenafstand"/>
+        <w:pStyle w:val="NoSpacing"/>
         <w:rPr>
           <w:sz w:val="24"/>
         </w:rPr>
@@ -3619,7 +3502,7 @@
     </w:p>
     <w:p>
       <w:pPr>
-        <w:pStyle w:val="Geenafstand"/>
+        <w:pStyle w:val="NoSpacing"/>
         <w:rPr>
           <w:sz w:val="24"/>
         </w:rPr>
@@ -3627,7 +3510,7 @@
     </w:p>
     <w:p>
       <w:pPr>
-        <w:pStyle w:val="Geenafstand"/>
+        <w:pStyle w:val="NoSpacing"/>
         <w:rPr>
           <w:sz w:val="24"/>
         </w:rPr>
@@ -3650,7 +3533,7 @@
 </file>
 
 <file path=word/endnotes.xml><?xml version="1.0" encoding="utf-8"?>
-<w:endnotes xmlns:wpc="http://schemas.microsoft.com/office/word/2010/wordprocessingCanvas" xmlns:cx="http://schemas.microsoft.com/office/drawing/2014/chartex" xmlns:cx1="http://schemas.microsoft.com/office/drawing/2015/9/8/chartex" xmlns:cx2="http://schemas.microsoft.com/office/drawing/2015/10/21/chartex" xmlns:cx3="http://schemas.microsoft.com/office/drawing/2016/5/9/chartex" xmlns:cx4="http://schemas.microsoft.com/office/drawing/2016/5/10/chartex" xmlns:cx5="http://schemas.microsoft.com/office/drawing/2016/5/11/chartex" xmlns:cx6="http://schemas.microsoft.com/office/drawing/2016/5/12/chartex" xmlns:cx7="http://schemas.microsoft.com/office/drawing/2016/5/13/chartex" xmlns:cx8="http://schemas.microsoft.com/office/drawing/2016/5/14/chartex" xmlns:mc="http://schemas.openxmlformats.org/markup-compatibility/2006" xmlns:aink="http://schemas.microsoft.com/office/drawing/2016/ink" xmlns:am3d="http://schemas.microsoft.com/office/drawing/2017/model3d" xmlns:o="urn:schemas-microsoft-com:office:office" xmlns:r="http://schemas.openxmlformats.org/officeDocument/2006/relationships" xmlns:m="http://schemas.openxmlformats.org/officeDocument/2006/math" xmlns:v="urn:schemas-microsoft-com:vml" xmlns:wp14="http://schemas.microsoft.com/office/word/2010/wordprocessingDrawing" xmlns:wp="http://schemas.openxmlformats.org/drawingml/2006/wordprocessingDrawing" xmlns:w10="urn:schemas-microsoft-com:office:word" xmlns:w="http://schemas.openxmlformats.org/wordprocessingml/2006/main" xmlns:w14="http://schemas.microsoft.com/office/word/2010/wordml" xmlns:w15="http://schemas.microsoft.com/office/word/2012/wordml" xmlns:w16cid="http://schemas.microsoft.com/office/word/2016/wordml/cid" xmlns:w16se="http://schemas.microsoft.com/office/word/2015/wordml/symex" xmlns:wpg="http://schemas.microsoft.com/office/word/2010/wordprocessingGroup" xmlns:wpi="http://schemas.microsoft.com/office/word/2010/wordprocessingInk" xmlns:wne="http://schemas.microsoft.com/office/word/2006/wordml" xmlns:wps="http://schemas.microsoft.com/office/word/2010/wordprocessingShape" mc:Ignorable="w14 w15 w16se w16cid wp14">
+<w:endnotes xmlns:wpc="http://schemas.microsoft.com/office/word/2010/wordprocessingCanvas" xmlns:cx="http://schemas.microsoft.com/office/drawing/2014/chartex" xmlns:cx1="http://schemas.microsoft.com/office/drawing/2015/9/8/chartex" xmlns:cx2="http://schemas.microsoft.com/office/drawing/2015/10/21/chartex" xmlns:cx3="http://schemas.microsoft.com/office/drawing/2016/5/9/chartex" xmlns:cx4="http://schemas.microsoft.com/office/drawing/2016/5/10/chartex" xmlns:cx5="http://schemas.microsoft.com/office/drawing/2016/5/11/chartex" xmlns:cx6="http://schemas.microsoft.com/office/drawing/2016/5/12/chartex" xmlns:cx7="http://schemas.microsoft.com/office/drawing/2016/5/13/chartex" xmlns:cx8="http://schemas.microsoft.com/office/drawing/2016/5/14/chartex" xmlns:mc="http://schemas.openxmlformats.org/markup-compatibility/2006" xmlns:aink="http://schemas.microsoft.com/office/drawing/2016/ink" xmlns:am3d="http://schemas.microsoft.com/office/drawing/2017/model3d" xmlns:o="urn:schemas-microsoft-com:office:office" xmlns:oel="http://schemas.microsoft.com/office/2019/extlst" xmlns:r="http://schemas.openxmlformats.org/officeDocument/2006/relationships" xmlns:m="http://schemas.openxmlformats.org/officeDocument/2006/math" xmlns:v="urn:schemas-microsoft-com:vml" xmlns:wp14="http://schemas.microsoft.com/office/word/2010/wordprocessingDrawing" xmlns:wp="http://schemas.openxmlformats.org/drawingml/2006/wordprocessingDrawing" xmlns:w10="urn:schemas-microsoft-com:office:word" xmlns:w="http://schemas.openxmlformats.org/wordprocessingml/2006/main" xmlns:w14="http://schemas.microsoft.com/office/word/2010/wordml" xmlns:w15="http://schemas.microsoft.com/office/word/2012/wordml" xmlns:w16cex="http://schemas.microsoft.com/office/word/2018/wordml/cex" xmlns:w16cid="http://schemas.microsoft.com/office/word/2016/wordml/cid" xmlns:w16="http://schemas.microsoft.com/office/word/2018/wordml" xmlns:w16sdtdh="http://schemas.microsoft.com/office/word/2020/wordml/sdtdatahash" xmlns:w16se="http://schemas.microsoft.com/office/word/2015/wordml/symex" xmlns:wpg="http://schemas.microsoft.com/office/word/2010/wordprocessingGroup" xmlns:wpi="http://schemas.microsoft.com/office/word/2010/wordprocessingInk" xmlns:wne="http://schemas.microsoft.com/office/word/2006/wordml" xmlns:wps="http://schemas.microsoft.com/office/word/2010/wordprocessingShape" mc:Ignorable="w14 w15 w16se w16cid w16 w16cex w16sdtdh wp14">
   <w:endnote w:type="separator" w:id="-1">
     <w:p>
       <w:pPr>
@@ -3675,7 +3558,7 @@
 </file>
 
 <file path=word/footnotes.xml><?xml version="1.0" encoding="utf-8"?>
-<w:footnotes xmlns:wpc="http://schemas.microsoft.com/office/word/2010/wordprocessingCanvas" xmlns:cx="http://schemas.microsoft.com/office/drawing/2014/chartex" xmlns:cx1="http://schemas.microsoft.com/office/drawing/2015/9/8/chartex" xmlns:cx2="http://schemas.microsoft.com/office/drawing/2015/10/21/chartex" xmlns:cx3="http://schemas.microsoft.com/office/drawing/2016/5/9/chartex" xmlns:cx4="http://schemas.microsoft.com/office/drawing/2016/5/10/chartex" xmlns:cx5="http://schemas.microsoft.com/office/drawing/2016/5/11/chartex" xmlns:cx6="http://schemas.microsoft.com/office/drawing/2016/5/12/chartex" xmlns:cx7="http://schemas.microsoft.com/office/drawing/2016/5/13/chartex" xmlns:cx8="http://schemas.microsoft.com/office/drawing/2016/5/14/chartex" xmlns:mc="http://schemas.openxmlformats.org/markup-compatibility/2006" xmlns:aink="http://schemas.microsoft.com/office/drawing/2016/ink" xmlns:am3d="http://schemas.microsoft.com/office/drawing/2017/model3d" xmlns:o="urn:schemas-microsoft-com:office:office" xmlns:r="http://schemas.openxmlformats.org/officeDocument/2006/relationships" xmlns:m="http://schemas.openxmlformats.org/officeDocument/2006/math" xmlns:v="urn:schemas-microsoft-com:vml" xmlns:wp14="http://schemas.microsoft.com/office/word/2010/wordprocessingDrawing" xmlns:wp="http://schemas.openxmlformats.org/drawingml/2006/wordprocessingDrawing" xmlns:w10="urn:schemas-microsoft-com:office:word" xmlns:w="http://schemas.openxmlformats.org/wordprocessingml/2006/main" xmlns:w14="http://schemas.microsoft.com/office/word/2010/wordml" xmlns:w15="http://schemas.microsoft.com/office/word/2012/wordml" xmlns:w16cid="http://schemas.microsoft.com/office/word/2016/wordml/cid" xmlns:w16se="http://schemas.microsoft.com/office/word/2015/wordml/symex" xmlns:wpg="http://schemas.microsoft.com/office/word/2010/wordprocessingGroup" xmlns:wpi="http://schemas.microsoft.com/office/word/2010/wordprocessingInk" xmlns:wne="http://schemas.microsoft.com/office/word/2006/wordml" xmlns:wps="http://schemas.microsoft.com/office/word/2010/wordprocessingShape" mc:Ignorable="w14 w15 w16se w16cid wp14">
+<w:footnotes xmlns:wpc="http://schemas.microsoft.com/office/word/2010/wordprocessingCanvas" xmlns:cx="http://schemas.microsoft.com/office/drawing/2014/chartex" xmlns:cx1="http://schemas.microsoft.com/office/drawing/2015/9/8/chartex" xmlns:cx2="http://schemas.microsoft.com/office/drawing/2015/10/21/chartex" xmlns:cx3="http://schemas.microsoft.com/office/drawing/2016/5/9/chartex" xmlns:cx4="http://schemas.microsoft.com/office/drawing/2016/5/10/chartex" xmlns:cx5="http://schemas.microsoft.com/office/drawing/2016/5/11/chartex" xmlns:cx6="http://schemas.microsoft.com/office/drawing/2016/5/12/chartex" xmlns:cx7="http://schemas.microsoft.com/office/drawing/2016/5/13/chartex" xmlns:cx8="http://schemas.microsoft.com/office/drawing/2016/5/14/chartex" xmlns:mc="http://schemas.openxmlformats.org/markup-compatibility/2006" xmlns:aink="http://schemas.microsoft.com/office/drawing/2016/ink" xmlns:am3d="http://schemas.microsoft.com/office/drawing/2017/model3d" xmlns:o="urn:schemas-microsoft-com:office:office" xmlns:oel="http://schemas.microsoft.com/office/2019/extlst" xmlns:r="http://schemas.openxmlformats.org/officeDocument/2006/relationships" xmlns:m="http://schemas.openxmlformats.org/officeDocument/2006/math" xmlns:v="urn:schemas-microsoft-com:vml" xmlns:wp14="http://schemas.microsoft.com/office/word/2010/wordprocessingDrawing" xmlns:wp="http://schemas.openxmlformats.org/drawingml/2006/wordprocessingDrawing" xmlns:w10="urn:schemas-microsoft-com:office:word" xmlns:w="http://schemas.openxmlformats.org/wordprocessingml/2006/main" xmlns:w14="http://schemas.microsoft.com/office/word/2010/wordml" xmlns:w15="http://schemas.microsoft.com/office/word/2012/wordml" xmlns:w16cex="http://schemas.microsoft.com/office/word/2018/wordml/cex" xmlns:w16cid="http://schemas.microsoft.com/office/word/2016/wordml/cid" xmlns:w16="http://schemas.microsoft.com/office/word/2018/wordml" xmlns:w16sdtdh="http://schemas.microsoft.com/office/word/2020/wordml/sdtdatahash" xmlns:w16se="http://schemas.microsoft.com/office/word/2015/wordml/symex" xmlns:wpg="http://schemas.microsoft.com/office/word/2010/wordprocessingGroup" xmlns:wpi="http://schemas.microsoft.com/office/word/2010/wordprocessingInk" xmlns:wne="http://schemas.microsoft.com/office/word/2006/wordml" xmlns:wps="http://schemas.microsoft.com/office/word/2010/wordprocessingShape" mc:Ignorable="w14 w15 w16se w16cid w16 w16cex w16sdtdh wp14">
   <w:footnote w:type="separator" w:id="-1">
     <w:p>
       <w:pPr>
@@ -3700,7 +3583,7 @@
 </file>
 
 <file path=word/styles.xml><?xml version="1.0" encoding="utf-8"?>
-<w:styles xmlns:mc="http://schemas.openxmlformats.org/markup-compatibility/2006" xmlns:r="http://schemas.openxmlformats.org/officeDocument/2006/relationships" xmlns:w="http://schemas.openxmlformats.org/wordprocessingml/2006/main" xmlns:w14="http://schemas.microsoft.com/office/word/2010/wordml" xmlns:w15="http://schemas.microsoft.com/office/word/2012/wordml" xmlns:w16cid="http://schemas.microsoft.com/office/word/2016/wordml/cid" xmlns:w16se="http://schemas.microsoft.com/office/word/2015/wordml/symex" mc:Ignorable="w14 w15 w16se w16cid">
+<w:styles xmlns:mc="http://schemas.openxmlformats.org/markup-compatibility/2006" xmlns:r="http://schemas.openxmlformats.org/officeDocument/2006/relationships" xmlns:w="http://schemas.openxmlformats.org/wordprocessingml/2006/main" xmlns:w14="http://schemas.microsoft.com/office/word/2010/wordml" xmlns:w15="http://schemas.microsoft.com/office/word/2012/wordml" xmlns:w16cex="http://schemas.microsoft.com/office/word/2018/wordml/cex" xmlns:w16cid="http://schemas.microsoft.com/office/word/2016/wordml/cid" xmlns:w16="http://schemas.microsoft.com/office/word/2018/wordml" xmlns:w16sdtdh="http://schemas.microsoft.com/office/word/2020/wordml/sdtdatahash" xmlns:w16se="http://schemas.microsoft.com/office/word/2015/wordml/symex" mc:Ignorable="w14 w15 w16se w16cid w16 w16cex w16sdtdh">
   <w:docDefaults>
     <w:rPrDefault>
       <w:rPr>
@@ -4094,20 +3977,20 @@
     <w:lsdException w:name="Unresolved Mention" w:semiHidden="1" w:unhideWhenUsed="1"/>
     <w:lsdException w:name="Smart Link" w:semiHidden="1" w:unhideWhenUsed="1"/>
   </w:latentStyles>
-  <w:style w:type="paragraph" w:default="1" w:styleId="Standaard">
+  <w:style w:type="paragraph" w:default="1" w:styleId="Normal">
     <w:name w:val="Normal"/>
     <w:qFormat/>
     <w:rPr>
       <w:lang w:val="nl-NL"/>
     </w:rPr>
   </w:style>
-  <w:style w:type="character" w:default="1" w:styleId="Standaardalinea-lettertype">
+  <w:style w:type="character" w:default="1" w:styleId="DefaultParagraphFont">
     <w:name w:val="Default Paragraph Font"/>
     <w:uiPriority w:val="1"/>
     <w:semiHidden/>
     <w:unhideWhenUsed/>
   </w:style>
-  <w:style w:type="table" w:default="1" w:styleId="Standaardtabel">
+  <w:style w:type="table" w:default="1" w:styleId="TableNormal">
     <w:name w:val="Normal Table"/>
     <w:uiPriority w:val="99"/>
     <w:semiHidden/>
@@ -4122,13 +4005,13 @@
       </w:tblCellMar>
     </w:tblPr>
   </w:style>
-  <w:style w:type="numbering" w:default="1" w:styleId="Geenlijst">
+  <w:style w:type="numbering" w:default="1" w:styleId="NoList">
     <w:name w:val="No List"/>
     <w:uiPriority w:val="99"/>
     <w:semiHidden/>
     <w:unhideWhenUsed/>
   </w:style>
-  <w:style w:type="paragraph" w:styleId="Geenafstand">
+  <w:style w:type="paragraph" w:styleId="NoSpacing">
     <w:name w:val="No Spacing"/>
     <w:uiPriority w:val="1"/>
     <w:qFormat/>
@@ -4140,9 +4023,9 @@
       <w:lang w:val="nl-NL"/>
     </w:rPr>
   </w:style>
-  <w:style w:type="table" w:styleId="Tabelraster">
+  <w:style w:type="table" w:styleId="TableGrid">
     <w:name w:val="Table Grid"/>
-    <w:basedOn w:val="Standaardtabel"/>
+    <w:basedOn w:val="TableNormal"/>
     <w:uiPriority w:val="39"/>
     <w:rsid w:val="00A32BB1"/>
     <w:pPr>
@@ -4159,10 +4042,10 @@
       </w:tblBorders>
     </w:tblPr>
   </w:style>
-  <w:style w:type="paragraph" w:styleId="Koptekst">
+  <w:style w:type="paragraph" w:styleId="Header">
     <w:name w:val="header"/>
-    <w:basedOn w:val="Standaard"/>
-    <w:link w:val="KoptekstChar"/>
+    <w:basedOn w:val="Normal"/>
+    <w:link w:val="HeaderChar"/>
     <w:uiPriority w:val="99"/>
     <w:unhideWhenUsed/>
     <w:rsid w:val="00735E48"/>
@@ -4174,20 +4057,20 @@
       <w:spacing w:after="0" w:line="240" w:lineRule="auto"/>
     </w:pPr>
   </w:style>
-  <w:style w:type="character" w:customStyle="1" w:styleId="KoptekstChar">
-    <w:name w:val="Koptekst Char"/>
-    <w:basedOn w:val="Standaardalinea-lettertype"/>
-    <w:link w:val="Koptekst"/>
+  <w:style w:type="character" w:customStyle="1" w:styleId="HeaderChar">
+    <w:name w:val="Header Char"/>
+    <w:basedOn w:val="DefaultParagraphFont"/>
+    <w:link w:val="Header"/>
     <w:uiPriority w:val="99"/>
     <w:rsid w:val="00735E48"/>
     <w:rPr>
       <w:lang w:val="nl-NL"/>
     </w:rPr>
   </w:style>
-  <w:style w:type="paragraph" w:styleId="Voettekst">
+  <w:style w:type="paragraph" w:styleId="Footer">
     <w:name w:val="footer"/>
-    <w:basedOn w:val="Standaard"/>
-    <w:link w:val="VoettekstChar"/>
+    <w:basedOn w:val="Normal"/>
+    <w:link w:val="FooterChar"/>
     <w:uiPriority w:val="99"/>
     <w:unhideWhenUsed/>
     <w:rsid w:val="00735E48"/>
@@ -4199,10 +4082,10 @@
       <w:spacing w:after="0" w:line="240" w:lineRule="auto"/>
     </w:pPr>
   </w:style>
-  <w:style w:type="character" w:customStyle="1" w:styleId="VoettekstChar">
-    <w:name w:val="Voettekst Char"/>
-    <w:basedOn w:val="Standaardalinea-lettertype"/>
-    <w:link w:val="Voettekst"/>
+  <w:style w:type="character" w:customStyle="1" w:styleId="FooterChar">
+    <w:name w:val="Footer Char"/>
+    <w:basedOn w:val="DefaultParagraphFont"/>
+    <w:link w:val="Footer"/>
     <w:uiPriority w:val="99"/>
     <w:rsid w:val="00735E48"/>
     <w:rPr>
@@ -4211,7 +4094,7 @@
   </w:style>
   <w:style w:type="character" w:styleId="Hyperlink">
     <w:name w:val="Hyperlink"/>
-    <w:basedOn w:val="Standaardalinea-lettertype"/>
+    <w:basedOn w:val="DefaultParagraphFont"/>
     <w:uiPriority w:val="99"/>
     <w:unhideWhenUsed/>
     <w:rsid w:val="00AC776E"/>
@@ -4220,9 +4103,9 @@
       <w:u w:val="single"/>
     </w:rPr>
   </w:style>
-  <w:style w:type="character" w:styleId="Onopgelostemelding">
+  <w:style w:type="character" w:styleId="UnresolvedMention">
     <w:name w:val="Unresolved Mention"/>
-    <w:basedOn w:val="Standaardalinea-lettertype"/>
+    <w:basedOn w:val="DefaultParagraphFont"/>
     <w:uiPriority w:val="99"/>
     <w:semiHidden/>
     <w:unhideWhenUsed/>
@@ -4232,9 +4115,9 @@
       <w:shd w:val="clear" w:color="auto" w:fill="E1DFDD"/>
     </w:rPr>
   </w:style>
-  <w:style w:type="character" w:styleId="GevolgdeHyperlink">
+  <w:style w:type="character" w:styleId="FollowedHyperlink">
     <w:name w:val="FollowedHyperlink"/>
-    <w:basedOn w:val="Standaardalinea-lettertype"/>
+    <w:basedOn w:val="DefaultParagraphFont"/>
     <w:uiPriority w:val="99"/>
     <w:semiHidden/>
     <w:unhideWhenUsed/>

</xml_diff>